<commit_message>
Added Recruit and Instruct Function
</commit_message>
<xml_diff>
--- a/Projektarbeit.docx
+++ b/Projektarbeit.docx
@@ -192,6 +192,7 @@
         </w:rPr>
         <w:t xml:space="preserve">: UML Diagramm der </w:t>
       </w:r>
+      <w:proofErr w:type="spellStart"/>
       <w:r>
         <w:rPr>
           <w:sz w:val="18"/>
@@ -199,6 +200,7 @@
         </w:rPr>
         <w:t>Ship</w:t>
       </w:r>
+      <w:proofErr w:type="spellEnd"/>
       <w:r>
         <w:rPr>
           <w:sz w:val="18"/>
@@ -226,16 +228,34 @@
         <w:t>g</w:t>
       </w:r>
       <w:r>
-        <w:t xml:space="preserve"> des Text-Protokolls zwischen CompanyApp und ShipApp</w:t>
-      </w:r>
+        <w:t xml:space="preserve"> des Text-Protokolls zwischen </w:t>
+      </w:r>
+      <w:proofErr w:type="spellStart"/>
+      <w:r>
+        <w:t>CompanyApp</w:t>
+      </w:r>
+      <w:proofErr w:type="spellEnd"/>
+      <w:r>
+        <w:t xml:space="preserve"> und </w:t>
+      </w:r>
+      <w:proofErr w:type="spellStart"/>
+      <w:r>
+        <w:t>ShipApp</w:t>
+      </w:r>
+      <w:proofErr w:type="spellEnd"/>
       <w:r>
         <w:t>:</w:t>
       </w:r>
     </w:p>
     <w:p>
       <w:r>
-        <w:t>S = Ship</w:t>
-      </w:r>
+        <w:t xml:space="preserve">S = </w:t>
+      </w:r>
+      <w:proofErr w:type="spellStart"/>
+      <w:r>
+        <w:t>Ship</w:t>
+      </w:r>
+      <w:proofErr w:type="spellEnd"/>
       <w:r>
         <w:t xml:space="preserve"> </w:t>
       </w:r>
@@ -392,6 +412,7 @@
                 <w:lang w:val="en-GB"/>
               </w:rPr>
             </w:pPr>
+            <w:proofErr w:type="spellStart"/>
             <w:r>
               <w:rPr>
                 <w:lang w:val="en-GB"/>
@@ -416,20 +437,22 @@
               </w:rPr>
               <w:t>shipname</w:t>
             </w:r>
-          </w:p>
-          <w:p>
-            <w:pPr>
-              <w:rPr>
-                <w:lang w:val="en-GB"/>
-              </w:rPr>
-            </w:pPr>
-          </w:p>
-          <w:p>
-            <w:pPr>
-              <w:rPr>
-                <w:lang w:val="en-GB"/>
-              </w:rPr>
-            </w:pPr>
+            <w:proofErr w:type="spellEnd"/>
+          </w:p>
+          <w:p>
+            <w:pPr>
+              <w:rPr>
+                <w:lang w:val="en-GB"/>
+              </w:rPr>
+            </w:pPr>
+          </w:p>
+          <w:p>
+            <w:pPr>
+              <w:rPr>
+                <w:lang w:val="en-GB"/>
+              </w:rPr>
+            </w:pPr>
+            <w:proofErr w:type="spellStart"/>
             <w:r>
               <w:rPr>
                 <w:lang w:val="en-GB"/>
@@ -460,6 +483,7 @@
               </w:rPr>
               <w:t>deposit</w:t>
             </w:r>
+            <w:proofErr w:type="spellEnd"/>
             <w:r>
               <w:rPr>
                 <w:lang w:val="en-GB"/>
@@ -574,26 +598,35 @@
                 <w:lang w:val="en-GB"/>
               </w:rPr>
             </w:pPr>
-            <w:r>
-              <w:rPr>
-                <w:lang w:val="en-GB"/>
-              </w:rPr>
-              <w:t xml:space="preserve">instruct:habour </w:t>
-            </w:r>
-          </w:p>
-          <w:p>
-            <w:pPr>
-              <w:rPr>
-                <w:lang w:val="en-GB"/>
-              </w:rPr>
-            </w:pPr>
-          </w:p>
-          <w:p>
-            <w:pPr>
-              <w:rPr>
-                <w:lang w:val="en-GB"/>
-              </w:rPr>
-            </w:pPr>
+            <w:proofErr w:type="spellStart"/>
+            <w:r>
+              <w:rPr>
+                <w:lang w:val="en-GB"/>
+              </w:rPr>
+              <w:t>instruct:habour</w:t>
+            </w:r>
+            <w:proofErr w:type="spellEnd"/>
+            <w:r>
+              <w:rPr>
+                <w:lang w:val="en-GB"/>
+              </w:rPr>
+              <w:t xml:space="preserve"> </w:t>
+            </w:r>
+          </w:p>
+          <w:p>
+            <w:pPr>
+              <w:rPr>
+                <w:lang w:val="en-GB"/>
+              </w:rPr>
+            </w:pPr>
+          </w:p>
+          <w:p>
+            <w:pPr>
+              <w:rPr>
+                <w:lang w:val="en-GB"/>
+              </w:rPr>
+            </w:pPr>
+            <w:proofErr w:type="spellStart"/>
             <w:r>
               <w:rPr>
                 <w:lang w:val="en-GB"/>
@@ -612,6 +645,7 @@
               </w:rPr>
               <w:t>ext</w:t>
             </w:r>
+            <w:proofErr w:type="spellEnd"/>
           </w:p>
           <w:p>
             <w:pPr>
@@ -710,6 +744,7 @@
                 <w:lang w:val="en-GB"/>
               </w:rPr>
             </w:pPr>
+            <w:proofErr w:type="spellStart"/>
             <w:r>
               <w:rPr>
                 <w:lang w:val="en-GB"/>
@@ -728,6 +763,7 @@
               </w:rPr>
               <w:t>cost</w:t>
             </w:r>
+            <w:proofErr w:type="spellEnd"/>
           </w:p>
           <w:p>
             <w:pPr>
@@ -768,12 +804,14 @@
                 <w:lang w:val="en-GB"/>
               </w:rPr>
             </w:pPr>
+            <w:proofErr w:type="spellStart"/>
             <w:r>
               <w:rPr>
                 <w:lang w:val="en-GB"/>
               </w:rPr>
               <w:t>error:text</w:t>
             </w:r>
+            <w:proofErr w:type="spellEnd"/>
           </w:p>
         </w:tc>
         <w:tc>
@@ -799,7 +837,15 @@
           <w:p/>
           <w:p>
             <w:r>
-              <w:t>Fehler: Zu wenig Geld GameOver.</w:t>
+              <w:t xml:space="preserve">Fehler: Zu wenig Geld </w:t>
+            </w:r>
+            <w:proofErr w:type="spellStart"/>
+            <w:r>
+              <w:t>GameOver</w:t>
+            </w:r>
+            <w:proofErr w:type="spellEnd"/>
+            <w:r>
+              <w:t>.</w:t>
             </w:r>
           </w:p>
         </w:tc>
@@ -845,26 +891,29 @@
                 <w:lang w:val="en-GB"/>
               </w:rPr>
             </w:pPr>
+            <w:proofErr w:type="spellStart"/>
             <w:r>
               <w:rPr>
                 <w:lang w:val="en-GB"/>
               </w:rPr>
               <w:t>clear:profit</w:t>
             </w:r>
-          </w:p>
-          <w:p>
-            <w:pPr>
-              <w:rPr>
-                <w:lang w:val="en-GB"/>
-              </w:rPr>
-            </w:pPr>
-          </w:p>
-          <w:p>
-            <w:pPr>
-              <w:rPr>
-                <w:lang w:val="en-GB"/>
-              </w:rPr>
-            </w:pPr>
+            <w:proofErr w:type="spellEnd"/>
+          </w:p>
+          <w:p>
+            <w:pPr>
+              <w:rPr>
+                <w:lang w:val="en-GB"/>
+              </w:rPr>
+            </w:pPr>
+          </w:p>
+          <w:p>
+            <w:pPr>
+              <w:rPr>
+                <w:lang w:val="en-GB"/>
+              </w:rPr>
+            </w:pPr>
+            <w:proofErr w:type="spellStart"/>
             <w:r>
               <w:rPr>
                 <w:lang w:val="en-GB"/>
@@ -877,26 +926,29 @@
               </w:rPr>
               <w:t>text</w:t>
             </w:r>
-          </w:p>
-          <w:p>
-            <w:pPr>
-              <w:rPr>
-                <w:lang w:val="en-GB"/>
-              </w:rPr>
-            </w:pPr>
-          </w:p>
-          <w:p>
-            <w:pPr>
-              <w:rPr>
-                <w:lang w:val="en-GB"/>
-              </w:rPr>
-            </w:pPr>
+            <w:proofErr w:type="spellEnd"/>
+          </w:p>
+          <w:p>
+            <w:pPr>
+              <w:rPr>
+                <w:lang w:val="en-GB"/>
+              </w:rPr>
+            </w:pPr>
+          </w:p>
+          <w:p>
+            <w:pPr>
+              <w:rPr>
+                <w:lang w:val="en-GB"/>
+              </w:rPr>
+            </w:pPr>
+            <w:proofErr w:type="spellStart"/>
             <w:r>
               <w:rPr>
                 <w:lang w:val="en-GB"/>
               </w:rPr>
               <w:t>error:text</w:t>
             </w:r>
+            <w:proofErr w:type="spellEnd"/>
           </w:p>
         </w:tc>
         <w:tc>
@@ -1025,10 +1077,26 @@
         <w:t xml:space="preserve">die Response von jedem Socket ein String mit einem bestimmten Format sein wird, habe ich mir eine Hilfeklasse überlegt. </w:t>
       </w:r>
       <w:r>
-        <w:t>Alle Listener machen aus einem String eine Response</w:t>
-      </w:r>
-      <w:r>
-        <w:t xml:space="preserve"> diese wird dann validiert. Falls der String ein Error enthält wird der Flag auf True gesetzt. D</w:t>
+        <w:t xml:space="preserve">Alle </w:t>
+      </w:r>
+      <w:proofErr w:type="spellStart"/>
+      <w:r>
+        <w:t>Listener</w:t>
+      </w:r>
+      <w:proofErr w:type="spellEnd"/>
+      <w:r>
+        <w:t xml:space="preserve"> machen aus einem String eine Response</w:t>
+      </w:r>
+      <w:r>
+        <w:t xml:space="preserve"> diese wird dann validiert. Falls der String ein Error enthält wird der </w:t>
+      </w:r>
+      <w:proofErr w:type="spellStart"/>
+      <w:r>
+        <w:t>Flag</w:t>
+      </w:r>
+      <w:proofErr w:type="spellEnd"/>
+      <w:r>
+        <w:t xml:space="preserve"> auf True gesetzt. D</w:t>
       </w:r>
       <w:r>
         <w:t>as Response Handler Interface liefert dann zwei Methode</w:t>
@@ -1150,38 +1218,56 @@
                 <w:lang w:val="en-GB"/>
               </w:rPr>
             </w:pPr>
+            <w:proofErr w:type="spellStart"/>
             <w:r>
               <w:rPr>
                 <w:lang w:val="en-GB"/>
               </w:rPr>
               <w:t>register:CompanyName</w:t>
             </w:r>
-          </w:p>
-          <w:p>
-            <w:pPr>
-              <w:rPr>
-                <w:lang w:val="en-GB"/>
-              </w:rPr>
-            </w:pPr>
-            <w:r>
-              <w:rPr>
-                <w:lang w:val="en-GB"/>
-              </w:rPr>
-              <w:t>:SeaTradeServerPort:SeaTradeServerEndpoint</w:t>
-            </w:r>
-          </w:p>
-          <w:p>
-            <w:pPr>
-              <w:rPr>
-                <w:lang w:val="en-GB"/>
-              </w:rPr>
-            </w:pPr>
-            <w:r>
-              <w:rPr>
-                <w:lang w:val="en-GB"/>
-              </w:rPr>
-              <w:t>:CompanyServerPort</w:t>
-            </w:r>
+            <w:proofErr w:type="spellEnd"/>
+          </w:p>
+          <w:p>
+            <w:pPr>
+              <w:rPr>
+                <w:lang w:val="en-GB"/>
+              </w:rPr>
+            </w:pPr>
+            <w:r>
+              <w:rPr>
+                <w:lang w:val="en-GB"/>
+              </w:rPr>
+              <w:t>:</w:t>
+            </w:r>
+            <w:proofErr w:type="spellStart"/>
+            <w:r>
+              <w:rPr>
+                <w:lang w:val="en-GB"/>
+              </w:rPr>
+              <w:t>SeaTradeServerPort:SeaTradeServerEndpoint</w:t>
+            </w:r>
+            <w:proofErr w:type="spellEnd"/>
+          </w:p>
+          <w:p>
+            <w:pPr>
+              <w:rPr>
+                <w:lang w:val="en-GB"/>
+              </w:rPr>
+            </w:pPr>
+            <w:r>
+              <w:rPr>
+                <w:lang w:val="en-GB"/>
+              </w:rPr>
+              <w:t>:</w:t>
+            </w:r>
+            <w:proofErr w:type="spellStart"/>
+            <w:r>
+              <w:rPr>
+                <w:lang w:val="en-GB"/>
+              </w:rPr>
+              <w:t>CompanyServerPort</w:t>
+            </w:r>
+            <w:proofErr w:type="spellEnd"/>
           </w:p>
           <w:p/>
         </w:tc>
@@ -1199,6 +1285,7 @@
                 <w:lang w:val="en-GB"/>
               </w:rPr>
             </w:pPr>
+            <w:proofErr w:type="spellStart"/>
             <w:r>
               <w:rPr>
                 <w:rFonts w:ascii="Consolas" w:hAnsi="Consolas" w:cs="Consolas"/>
@@ -1209,6 +1296,7 @@
               </w:rPr>
               <w:t>register:TestCompany</w:t>
             </w:r>
+            <w:proofErr w:type="spellEnd"/>
           </w:p>
           <w:p>
             <w:pPr>
@@ -1267,14 +1355,38 @@
             <w:tcW w:w="1368" w:type="dxa"/>
           </w:tcPr>
           <w:p>
+            <w:proofErr w:type="spellStart"/>
             <w:r>
               <w:t>GetHarbours</w:t>
             </w:r>
+            <w:proofErr w:type="spellEnd"/>
           </w:p>
         </w:tc>
         <w:tc>
           <w:tcPr>
             <w:tcW w:w="4343" w:type="dxa"/>
+          </w:tcPr>
+          <w:p>
+            <w:pPr>
+              <w:rPr>
+                <w:lang w:val="en-GB"/>
+              </w:rPr>
+            </w:pPr>
+            <w:r>
+              <w:rPr>
+                <w:rFonts w:ascii="Consolas" w:hAnsi="Consolas" w:cs="Consolas"/>
+                <w:sz w:val="20"/>
+                <w:szCs w:val="20"/>
+                <w:lang w:val="en-GB"/>
+              </w:rPr>
+              <w:t>harbours:</w:t>
+            </w:r>
+          </w:p>
+          <w:p/>
+        </w:tc>
+        <w:tc>
+          <w:tcPr>
+            <w:tcW w:w="2554" w:type="dxa"/>
           </w:tcPr>
           <w:p>
             <w:pPr>
@@ -1297,15 +1409,54 @@
         </w:tc>
         <w:tc>
           <w:tcPr>
+            <w:tcW w:w="1228" w:type="dxa"/>
+          </w:tcPr>
+          <w:p/>
+        </w:tc>
+      </w:tr>
+      <w:tr>
+        <w:tc>
+          <w:tcPr>
+            <w:tcW w:w="1368" w:type="dxa"/>
+          </w:tcPr>
+          <w:p>
+            <w:proofErr w:type="spellStart"/>
+            <w:r>
+              <w:t>GetCargos</w:t>
+            </w:r>
+            <w:proofErr w:type="spellEnd"/>
+          </w:p>
+        </w:tc>
+        <w:tc>
+          <w:tcPr>
+            <w:tcW w:w="4343" w:type="dxa"/>
+          </w:tcPr>
+          <w:p>
+            <w:pPr>
+              <w:rPr>
+                <w:rFonts w:ascii="Consolas" w:hAnsi="Consolas" w:cs="Consolas"/>
+                <w:sz w:val="20"/>
+                <w:szCs w:val="20"/>
+                <w:lang w:val="en-GB"/>
+              </w:rPr>
+            </w:pPr>
+            <w:r>
+              <w:rPr>
+                <w:rFonts w:ascii="Consolas" w:hAnsi="Consolas" w:cs="Consolas"/>
+                <w:sz w:val="20"/>
+                <w:szCs w:val="20"/>
+                <w:lang w:val="en-GB"/>
+              </w:rPr>
+              <w:t>cargos:</w:t>
+            </w:r>
+          </w:p>
+        </w:tc>
+        <w:tc>
+          <w:tcPr>
             <w:tcW w:w="2554" w:type="dxa"/>
           </w:tcPr>
           <w:p>
             <w:pPr>
-              <w:rPr>
-                <w:lang w:val="en-GB"/>
-              </w:rPr>
-            </w:pPr>
-            <w:r>
               <w:rPr>
                 <w:rFonts w:ascii="Consolas" w:hAnsi="Consolas" w:cs="Consolas"/>
                 <w:color w:val="8CAFD2"/>
@@ -1313,10 +1464,18 @@
                 <w:szCs w:val="20"/>
                 <w:lang w:val="en-GB"/>
               </w:rPr>
-              <w:t>harbours:</w:t>
-            </w:r>
-          </w:p>
-          <w:p/>
+            </w:pPr>
+            <w:r>
+              <w:rPr>
+                <w:rFonts w:ascii="Consolas" w:hAnsi="Consolas" w:cs="Consolas"/>
+                <w:color w:val="8EAADB" w:themeColor="accent1" w:themeTint="99"/>
+                <w:sz w:val="20"/>
+                <w:szCs w:val="20"/>
+                <w:lang w:val="en-GB"/>
+              </w:rPr>
+              <w:t>cargos:</w:t>
+            </w:r>
+          </w:p>
         </w:tc>
         <w:tc>
           <w:tcPr>
@@ -1331,9 +1490,114 @@
             <w:tcW w:w="1368" w:type="dxa"/>
           </w:tcPr>
           <w:p>
+            <w:proofErr w:type="spellStart"/>
+            <w:r>
+              <w:t>instructShip</w:t>
+            </w:r>
+            <w:proofErr w:type="spellEnd"/>
+          </w:p>
+        </w:tc>
+        <w:tc>
+          <w:tcPr>
+            <w:tcW w:w="4343" w:type="dxa"/>
+          </w:tcPr>
+          <w:p>
+            <w:pPr>
+              <w:rPr>
+                <w:rFonts w:ascii="Consolas" w:hAnsi="Consolas" w:cs="Consolas"/>
+                <w:sz w:val="20"/>
+                <w:szCs w:val="20"/>
+                <w:lang w:val="en-GB"/>
+              </w:rPr>
+            </w:pPr>
+            <w:proofErr w:type="spellStart"/>
+            <w:r>
+              <w:rPr>
+                <w:rFonts w:ascii="Consolas" w:hAnsi="Consolas" w:cs="Consolas"/>
+                <w:sz w:val="20"/>
+                <w:szCs w:val="20"/>
+                <w:lang w:val="en-GB"/>
+              </w:rPr>
+              <w:t>instruct:harbour</w:t>
+            </w:r>
+            <w:r>
+              <w:rPr>
+                <w:rFonts w:ascii="Consolas" w:hAnsi="Consolas" w:cs="Consolas"/>
+                <w:sz w:val="20"/>
+                <w:szCs w:val="20"/>
+                <w:lang w:val="en-GB"/>
+              </w:rPr>
+              <w:t>:ShipIndex</w:t>
+            </w:r>
+            <w:proofErr w:type="spellEnd"/>
+          </w:p>
+        </w:tc>
+        <w:tc>
+          <w:tcPr>
+            <w:tcW w:w="2554" w:type="dxa"/>
+          </w:tcPr>
+          <w:p>
+            <w:pPr>
+              <w:rPr>
+                <w:rFonts w:ascii="Consolas" w:hAnsi="Consolas" w:cs="Consolas"/>
+                <w:color w:val="8EAADB" w:themeColor="accent1" w:themeTint="99"/>
+                <w:sz w:val="20"/>
+                <w:szCs w:val="20"/>
+                <w:lang w:val="en-GB"/>
+              </w:rPr>
+            </w:pPr>
+            <w:proofErr w:type="gramStart"/>
+            <w:r>
+              <w:rPr>
+                <w:rFonts w:ascii="Consolas" w:hAnsi="Consolas" w:cs="Consolas"/>
+                <w:color w:val="8EAADB" w:themeColor="accent1" w:themeTint="99"/>
+                <w:sz w:val="20"/>
+                <w:szCs w:val="20"/>
+                <w:lang w:val="en-GB"/>
+              </w:rPr>
+              <w:t>instruct</w:t>
+            </w:r>
+            <w:r>
+              <w:rPr>
+                <w:rFonts w:ascii="Consolas" w:hAnsi="Consolas" w:cs="Consolas"/>
+                <w:color w:val="8EAADB" w:themeColor="accent1" w:themeTint="99"/>
+                <w:sz w:val="20"/>
+                <w:szCs w:val="20"/>
+                <w:lang w:val="en-GB"/>
+              </w:rPr>
+              <w:t>:</w:t>
+            </w:r>
+            <w:proofErr w:type="gramEnd"/>
+            <w:r>
+              <w:rPr>
+                <w:rFonts w:ascii="Consolas" w:hAnsi="Consolas" w:cs="Consolas"/>
+                <w:color w:val="8EAADB" w:themeColor="accent1" w:themeTint="99"/>
+                <w:sz w:val="20"/>
+                <w:szCs w:val="20"/>
+                <w:lang w:val="en-GB"/>
+              </w:rPr>
+              <w:t>Halifax:0</w:t>
+            </w:r>
+          </w:p>
+        </w:tc>
+        <w:tc>
+          <w:tcPr>
+            <w:tcW w:w="1228" w:type="dxa"/>
+          </w:tcPr>
+          <w:p/>
+        </w:tc>
+      </w:tr>
+      <w:tr>
+        <w:tc>
+          <w:tcPr>
+            <w:tcW w:w="1368" w:type="dxa"/>
+          </w:tcPr>
+          <w:p>
+            <w:proofErr w:type="spellStart"/>
             <w:r>
               <w:t>Recruit</w:t>
             </w:r>
+            <w:proofErr w:type="spellEnd"/>
           </w:p>
         </w:tc>
         <w:tc>
@@ -1350,7 +1614,65 @@
                 <w:lang w:val="en-GB"/>
               </w:rPr>
             </w:pPr>
-            <w:r>
+            <w:proofErr w:type="spellStart"/>
+            <w:r>
+              <w:rPr>
+                <w:rFonts w:ascii="Consolas" w:hAnsi="Consolas" w:cs="Consolas"/>
+                <w:sz w:val="20"/>
+                <w:szCs w:val="20"/>
+                <w:lang w:val="en-GB"/>
+              </w:rPr>
+              <w:t>Recruit:seaTradePort</w:t>
+            </w:r>
+            <w:proofErr w:type="spellEnd"/>
+            <w:r>
+              <w:rPr>
+                <w:rFonts w:ascii="Consolas" w:hAnsi="Consolas" w:cs="Consolas"/>
+                <w:sz w:val="20"/>
+                <w:szCs w:val="20"/>
+                <w:lang w:val="en-GB"/>
+              </w:rPr>
+              <w:t xml:space="preserve">: </w:t>
+            </w:r>
+            <w:proofErr w:type="spellStart"/>
+            <w:r>
+              <w:rPr>
+                <w:rFonts w:ascii="Consolas" w:hAnsi="Consolas" w:cs="Consolas"/>
+                <w:sz w:val="20"/>
+                <w:szCs w:val="20"/>
+                <w:lang w:val="en-GB"/>
+              </w:rPr>
+              <w:t>SeaTradeEndpoint:companyPort</w:t>
+            </w:r>
+            <w:proofErr w:type="spellEnd"/>
+            <w:r>
+              <w:rPr>
+                <w:rFonts w:ascii="Consolas" w:hAnsi="Consolas" w:cs="Consolas"/>
+                <w:sz w:val="20"/>
+                <w:szCs w:val="20"/>
+                <w:lang w:val="en-GB"/>
+              </w:rPr>
+              <w:t xml:space="preserve">: </w:t>
+            </w:r>
+            <w:proofErr w:type="spellStart"/>
+            <w:r>
+              <w:rPr>
+                <w:rFonts w:ascii="Consolas" w:hAnsi="Consolas" w:cs="Consolas"/>
+                <w:sz w:val="20"/>
+                <w:szCs w:val="20"/>
+                <w:lang w:val="en-GB"/>
+              </w:rPr>
+              <w:t>CompanyEndpoint:shipName</w:t>
+            </w:r>
+            <w:proofErr w:type="spellEnd"/>
+          </w:p>
+        </w:tc>
+        <w:tc>
+          <w:tcPr>
+            <w:tcW w:w="2554" w:type="dxa"/>
+          </w:tcPr>
+          <w:p>
+            <w:pPr>
               <w:rPr>
                 <w:rFonts w:ascii="Consolas" w:hAnsi="Consolas" w:cs="Consolas"/>
                 <w:color w:val="8CAFD2"/>
@@ -1358,8 +1680,7 @@
                 <w:szCs w:val="20"/>
                 <w:lang w:val="en-GB"/>
               </w:rPr>
-              <w:t>Recruit:seaTradePort: SeaTradeEndpoint:companyPort: CompanyEndpoint:</w:t>
-            </w:r>
+            </w:pPr>
             <w:r>
               <w:rPr>
                 <w:rFonts w:ascii="Consolas" w:hAnsi="Consolas" w:cs="Consolas"/>
@@ -1368,14 +1689,9 @@
                 <w:szCs w:val="20"/>
                 <w:lang w:val="en-GB"/>
               </w:rPr>
-              <w:t>shipName</w:t>
-            </w:r>
-          </w:p>
-        </w:tc>
-        <w:tc>
-          <w:tcPr>
-            <w:tcW w:w="2554" w:type="dxa"/>
-          </w:tcPr>
+              <w:t>recruit:8150:localhost</w:t>
+            </w:r>
+          </w:p>
           <w:p>
             <w:pPr>
               <w:rPr>
@@ -1394,31 +1710,8 @@
                 <w:szCs w:val="20"/>
                 <w:lang w:val="en-GB"/>
               </w:rPr>
-              <w:t>recruit:8150:localhost</w:t>
-            </w:r>
-          </w:p>
-          <w:p>
-            <w:pPr>
-              <w:rPr>
-                <w:rFonts w:ascii="Consolas" w:hAnsi="Consolas" w:cs="Consolas"/>
-                <w:color w:val="8CAFD2"/>
-                <w:sz w:val="20"/>
-                <w:szCs w:val="20"/>
-                <w:lang w:val="en-GB"/>
-              </w:rPr>
-            </w:pPr>
-            <w:r>
-              <w:rPr>
-                <w:rFonts w:ascii="Consolas" w:hAnsi="Consolas" w:cs="Consolas"/>
-                <w:color w:val="8CAFD2"/>
-                <w:sz w:val="20"/>
-                <w:szCs w:val="20"/>
-                <w:lang w:val="en-GB"/>
-              </w:rPr>
               <w:t>:8080:localhost:TestShip</w:t>
             </w:r>
-            <w:bookmarkStart w:id="0" w:name="_GoBack"/>
-            <w:bookmarkEnd w:id="0"/>
           </w:p>
         </w:tc>
         <w:tc>
@@ -1452,6 +1745,7 @@
           <w:lang w:val="en-GB"/>
         </w:rPr>
       </w:pPr>
+      <w:proofErr w:type="gramStart"/>
       <w:r>
         <w:rPr>
           <w:rFonts w:ascii="Consolas" w:hAnsi="Consolas" w:cs="Consolas"/>
@@ -1460,8 +1754,74 @@
           <w:szCs w:val="20"/>
           <w:lang w:val="en-GB"/>
         </w:rPr>
-        <w:t>register:TestCompany:8150:localhost:10</w:t>
-      </w:r>
+        <w:t>register:</w:t>
+      </w:r>
+      <w:proofErr w:type="gramEnd"/>
+      <w:r>
+        <w:rPr>
+          <w:rFonts w:ascii="Consolas" w:hAnsi="Consolas" w:cs="Consolas"/>
+          <w:color w:val="8CAFD2"/>
+          <w:sz w:val="20"/>
+          <w:szCs w:val="20"/>
+          <w:lang w:val="en-GB"/>
+        </w:rPr>
+        <w:t>TestCompany:8150:localhost:</w:t>
+      </w:r>
+      <w:r>
+        <w:rPr>
+          <w:rFonts w:ascii="Consolas" w:hAnsi="Consolas" w:cs="Consolas"/>
+          <w:color w:val="8CAFD2"/>
+          <w:sz w:val="20"/>
+          <w:szCs w:val="20"/>
+          <w:lang w:val="en-GB"/>
+        </w:rPr>
+        <w:t>8080</w:t>
+      </w:r>
+    </w:p>
+    <w:p>
+      <w:pPr>
+        <w:rPr>
+          <w:rFonts w:ascii="Consolas" w:hAnsi="Consolas" w:cs="Consolas"/>
+          <w:color w:val="8CAFD2"/>
+          <w:sz w:val="20"/>
+          <w:szCs w:val="20"/>
+          <w:lang w:val="en-GB"/>
+        </w:rPr>
+      </w:pPr>
+      <w:bookmarkStart w:id="0" w:name="_GoBack"/>
+      <w:proofErr w:type="gramStart"/>
+      <w:r>
+        <w:rPr>
+          <w:rFonts w:ascii="Consolas" w:hAnsi="Consolas" w:cs="Consolas"/>
+          <w:color w:val="8CAFD2"/>
+          <w:sz w:val="20"/>
+          <w:szCs w:val="20"/>
+          <w:lang w:val="en-GB"/>
+        </w:rPr>
+        <w:t>recruit:</w:t>
+      </w:r>
+      <w:proofErr w:type="gramEnd"/>
+      <w:r>
+        <w:rPr>
+          <w:rFonts w:ascii="Consolas" w:hAnsi="Consolas" w:cs="Consolas"/>
+          <w:color w:val="8CAFD2"/>
+          <w:sz w:val="20"/>
+          <w:szCs w:val="20"/>
+          <w:lang w:val="en-GB"/>
+        </w:rPr>
+        <w:t>8151</w:t>
+      </w:r>
+      <w:r>
+        <w:rPr>
+          <w:rFonts w:ascii="Consolas" w:hAnsi="Consolas" w:cs="Consolas"/>
+          <w:color w:val="8CAFD2"/>
+          <w:sz w:val="20"/>
+          <w:szCs w:val="20"/>
+          <w:lang w:val="en-GB"/>
+        </w:rPr>
+        <w:t>:localhost:8080:localhost:TestShip</w:t>
+      </w:r>
+      <w:bookmarkEnd w:id="0"/>
     </w:p>
     <w:sectPr>
       <w:headerReference w:type="default" r:id="rId9"/>
@@ -1540,7 +1900,7 @@
       <w:rPr>
         <w:noProof/>
       </w:rPr>
-      <w:t>13.03.2021</w:t>
+      <w:t>14.03.2021</w:t>
     </w:r>
     <w:r>
       <w:fldChar w:fldCharType="end"/>
@@ -1638,7 +1998,15 @@
           <w:pStyle w:val="Kopfzeile"/>
         </w:pPr>
         <w:r>
-          <w:t>Konzeption SeaTrade App</w:t>
+          <w:t xml:space="preserve">Konzeption </w:t>
+        </w:r>
+        <w:proofErr w:type="spellStart"/>
+        <w:r>
+          <w:t>SeaTrade</w:t>
+        </w:r>
+        <w:proofErr w:type="spellEnd"/>
+        <w:r>
+          <w:t xml:space="preserve"> App</w:t>
         </w:r>
       </w:p>
     </w:sdtContent>
@@ -2611,8 +2979,9 @@
   </w:compat>
   <w:rsids>
     <w:rsidRoot w:val="00441ACB"/>
+    <w:rsid w:val="00163693"/>
+    <w:rsid w:val="001E7A74"/>
     <w:rsid w:val="002E4725"/>
-    <w:rsid w:val="0037623A"/>
     <w:rsid w:val="00441ACB"/>
     <w:rsid w:val="00831D9F"/>
     <w:rsid w:val="00AB5A4D"/>

</xml_diff>

<commit_message>
Added more Ship functions
</commit_message>
<xml_diff>
--- a/Projektarbeit.docx
+++ b/Projektarbeit.docx
@@ -1056,82 +1056,648 @@
     </w:p>
     <w:p/>
     <w:p>
-      <w:pPr>
-        <w:pStyle w:val="Untertitel"/>
-      </w:pPr>
-      <w:r>
-        <w:t>Response</w:t>
-      </w:r>
-      <w:r>
-        <w:t xml:space="preserve"> und Response Handler</w:t>
-      </w:r>
-      <w:r>
-        <w:t xml:space="preserve"> Klasse</w:t>
-      </w:r>
-    </w:p>
-    <w:p>
-      <w:r>
-        <w:t xml:space="preserve">Da </w:t>
-      </w:r>
-      <w:r>
-        <w:t xml:space="preserve">die Response von jedem Socket ein String mit einem bestimmten Format sein wird, habe ich mir eine Hilfeklasse überlegt. </w:t>
-      </w:r>
-      <w:r>
-        <w:t xml:space="preserve">Alle </w:t>
-      </w:r>
       <w:proofErr w:type="spellStart"/>
       <w:r>
-        <w:t>Listener</w:t>
+        <w:t>ToDo</w:t>
       </w:r>
       <w:proofErr w:type="spellEnd"/>
-      <w:r>
-        <w:t xml:space="preserve"> machen aus einem String eine Response</w:t>
-      </w:r>
-      <w:r>
-        <w:t xml:space="preserve"> diese wird dann validiert. Falls der String ein Error enthält wird der </w:t>
-      </w:r>
-      <w:proofErr w:type="spellStart"/>
-      <w:r>
-        <w:t>Flag</w:t>
-      </w:r>
-      <w:proofErr w:type="spellEnd"/>
-      <w:r>
-        <w:t xml:space="preserve"> auf True gesetzt. D</w:t>
-      </w:r>
-      <w:r>
-        <w:t>as Response Handler Interface liefert dann zwei Methode</w:t>
-      </w:r>
-      <w:r>
-        <w:t>n.</w:t>
-      </w:r>
-      <w:r>
-        <w:t xml:space="preserve"> </w:t>
-      </w:r>
-      <w:r>
-        <w:t>Eine,</w:t>
-      </w:r>
-      <w:r>
-        <w:t xml:space="preserve"> um Errors abzuarbeiten und </w:t>
-      </w:r>
-      <w:r>
-        <w:t>eine,</w:t>
-      </w:r>
-      <w:r>
-        <w:t xml:space="preserve"> um gelungene Anfragen </w:t>
-      </w:r>
-      <w:r>
-        <w:t>abzuarbeiten.</w:t>
-      </w:r>
     </w:p>
     <w:p>
       <w:r>
         <w:br w:type="page"/>
       </w:r>
     </w:p>
+    <w:p>
+      <w:r>
+        <w:lastRenderedPageBreak/>
+        <w:t>Company</w:t>
+      </w:r>
+    </w:p>
     <w:tbl>
       <w:tblPr>
         <w:tblStyle w:val="Tabellenraster"/>
-        <w:tblW w:w="9493" w:type="dxa"/>
+        <w:tblW w:w="9746" w:type="dxa"/>
+        <w:tblLook w:val="04A0" w:firstRow="1" w:lastRow="0" w:firstColumn="1" w:lastColumn="0" w:noHBand="0" w:noVBand="1"/>
+      </w:tblPr>
+      <w:tblGrid>
+        <w:gridCol w:w="1384"/>
+        <w:gridCol w:w="4330"/>
+        <w:gridCol w:w="2840"/>
+        <w:gridCol w:w="1192"/>
+      </w:tblGrid>
+      <w:tr>
+        <w:tc>
+          <w:tcPr>
+            <w:tcW w:w="1368" w:type="dxa"/>
+          </w:tcPr>
+          <w:p>
+            <w:r>
+              <w:t>Funktion</w:t>
+            </w:r>
+          </w:p>
+        </w:tc>
+        <w:tc>
+          <w:tcPr>
+            <w:tcW w:w="4330" w:type="dxa"/>
+          </w:tcPr>
+          <w:p>
+            <w:r>
+              <w:t>Command</w:t>
+            </w:r>
+          </w:p>
+        </w:tc>
+        <w:tc>
+          <w:tcPr>
+            <w:tcW w:w="2856" w:type="dxa"/>
+          </w:tcPr>
+          <w:p>
+            <w:r>
+              <w:t>Beispiel Input</w:t>
+            </w:r>
+          </w:p>
+        </w:tc>
+        <w:tc>
+          <w:tcPr>
+            <w:tcW w:w="1192" w:type="dxa"/>
+          </w:tcPr>
+          <w:p>
+            <w:r>
+              <w:t>Erwartetes Ergebnis</w:t>
+            </w:r>
+          </w:p>
+        </w:tc>
+      </w:tr>
+      <w:tr>
+        <w:tc>
+          <w:tcPr>
+            <w:tcW w:w="1368" w:type="dxa"/>
+          </w:tcPr>
+          <w:p>
+            <w:pPr>
+              <w:rPr>
+                <w:lang w:val="en-GB"/>
+              </w:rPr>
+            </w:pPr>
+            <w:r>
+              <w:rPr>
+                <w:lang w:val="en-GB"/>
+              </w:rPr>
+              <w:t>Reg</w:t>
+            </w:r>
+            <w:r>
+              <w:rPr>
+                <w:lang w:val="en-GB"/>
+              </w:rPr>
+              <w:t>ister</w:t>
+            </w:r>
+          </w:p>
+        </w:tc>
+        <w:tc>
+          <w:tcPr>
+            <w:tcW w:w="4330" w:type="dxa"/>
+          </w:tcPr>
+          <w:p>
+            <w:pPr>
+              <w:rPr>
+                <w:lang w:val="en-GB"/>
+              </w:rPr>
+            </w:pPr>
+            <w:proofErr w:type="spellStart"/>
+            <w:r>
+              <w:rPr>
+                <w:lang w:val="en-GB"/>
+              </w:rPr>
+              <w:t>register:CompanyName</w:t>
+            </w:r>
+            <w:proofErr w:type="spellEnd"/>
+          </w:p>
+          <w:p>
+            <w:pPr>
+              <w:rPr>
+                <w:lang w:val="en-GB"/>
+              </w:rPr>
+            </w:pPr>
+            <w:r>
+              <w:rPr>
+                <w:lang w:val="en-GB"/>
+              </w:rPr>
+              <w:t>:</w:t>
+            </w:r>
+            <w:proofErr w:type="spellStart"/>
+            <w:r>
+              <w:rPr>
+                <w:lang w:val="en-GB"/>
+              </w:rPr>
+              <w:t>SeaTradeServerPort:SeaTradeServerEndpoint</w:t>
+            </w:r>
+            <w:proofErr w:type="spellEnd"/>
+          </w:p>
+          <w:p>
+            <w:pPr>
+              <w:rPr>
+                <w:lang w:val="en-GB"/>
+              </w:rPr>
+            </w:pPr>
+            <w:r>
+              <w:rPr>
+                <w:lang w:val="en-GB"/>
+              </w:rPr>
+              <w:t>:</w:t>
+            </w:r>
+            <w:proofErr w:type="spellStart"/>
+            <w:r>
+              <w:rPr>
+                <w:lang w:val="en-GB"/>
+              </w:rPr>
+              <w:t>CompanyServerPort</w:t>
+            </w:r>
+            <w:proofErr w:type="spellEnd"/>
+          </w:p>
+          <w:p/>
+        </w:tc>
+        <w:tc>
+          <w:tcPr>
+            <w:tcW w:w="2856" w:type="dxa"/>
+          </w:tcPr>
+          <w:p>
+            <w:pPr>
+              <w:rPr>
+                <w:rFonts w:ascii="Consolas" w:hAnsi="Consolas" w:cs="Consolas"/>
+                <w:color w:val="8CAFD2"/>
+                <w:sz w:val="20"/>
+                <w:szCs w:val="20"/>
+                <w:lang w:val="en-GB"/>
+              </w:rPr>
+            </w:pPr>
+            <w:proofErr w:type="spellStart"/>
+            <w:r>
+              <w:rPr>
+                <w:rFonts w:ascii="Consolas" w:hAnsi="Consolas" w:cs="Consolas"/>
+                <w:color w:val="8CAFD2"/>
+                <w:sz w:val="20"/>
+                <w:szCs w:val="20"/>
+                <w:lang w:val="en-GB"/>
+              </w:rPr>
+              <w:t>register:TestCompany</w:t>
+            </w:r>
+            <w:proofErr w:type="spellEnd"/>
+          </w:p>
+          <w:p>
+            <w:pPr>
+              <w:rPr>
+                <w:rFonts w:ascii="Consolas" w:hAnsi="Consolas" w:cs="Consolas"/>
+                <w:color w:val="8CAFD2"/>
+                <w:sz w:val="20"/>
+                <w:szCs w:val="20"/>
+                <w:lang w:val="en-GB"/>
+              </w:rPr>
+            </w:pPr>
+            <w:r>
+              <w:rPr>
+                <w:rFonts w:ascii="Consolas" w:hAnsi="Consolas" w:cs="Consolas"/>
+                <w:color w:val="8CAFD2"/>
+                <w:sz w:val="20"/>
+                <w:szCs w:val="20"/>
+                <w:lang w:val="en-GB"/>
+              </w:rPr>
+              <w:t>:8150:localhost</w:t>
+            </w:r>
+          </w:p>
+          <w:p>
+            <w:r>
+              <w:rPr>
+                <w:rFonts w:ascii="Consolas" w:hAnsi="Consolas" w:cs="Consolas"/>
+                <w:color w:val="8CAFD2"/>
+                <w:sz w:val="20"/>
+                <w:szCs w:val="20"/>
+                <w:lang w:val="en-GB"/>
+              </w:rPr>
+              <w:t>:</w:t>
+            </w:r>
+            <w:r>
+              <w:rPr>
+                <w:rFonts w:ascii="Consolas" w:hAnsi="Consolas" w:cs="Consolas"/>
+                <w:color w:val="8CAFD2"/>
+                <w:sz w:val="20"/>
+                <w:szCs w:val="20"/>
+                <w:lang w:val="en-GB"/>
+              </w:rPr>
+              <w:t>8080</w:t>
+            </w:r>
+          </w:p>
+        </w:tc>
+        <w:tc>
+          <w:tcPr>
+            <w:tcW w:w="1192" w:type="dxa"/>
+          </w:tcPr>
+          <w:p/>
+        </w:tc>
+      </w:tr>
+      <w:tr>
+        <w:tc>
+          <w:tcPr>
+            <w:tcW w:w="1368" w:type="dxa"/>
+          </w:tcPr>
+          <w:p>
+            <w:proofErr w:type="spellStart"/>
+            <w:r>
+              <w:t>GetHarbours</w:t>
+            </w:r>
+            <w:proofErr w:type="spellEnd"/>
+          </w:p>
+        </w:tc>
+        <w:tc>
+          <w:tcPr>
+            <w:tcW w:w="4330" w:type="dxa"/>
+          </w:tcPr>
+          <w:p>
+            <w:pPr>
+              <w:rPr>
+                <w:lang w:val="en-GB"/>
+              </w:rPr>
+            </w:pPr>
+            <w:r>
+              <w:rPr>
+                <w:rFonts w:ascii="Consolas" w:hAnsi="Consolas" w:cs="Consolas"/>
+                <w:sz w:val="20"/>
+                <w:szCs w:val="20"/>
+                <w:lang w:val="en-GB"/>
+              </w:rPr>
+              <w:t>harbours:</w:t>
+            </w:r>
+          </w:p>
+          <w:p/>
+        </w:tc>
+        <w:tc>
+          <w:tcPr>
+            <w:tcW w:w="2856" w:type="dxa"/>
+          </w:tcPr>
+          <w:p>
+            <w:pPr>
+              <w:rPr>
+                <w:lang w:val="en-GB"/>
+              </w:rPr>
+            </w:pPr>
+            <w:r>
+              <w:rPr>
+                <w:rFonts w:ascii="Consolas" w:hAnsi="Consolas" w:cs="Consolas"/>
+                <w:color w:val="8CAFD2"/>
+                <w:sz w:val="20"/>
+                <w:szCs w:val="20"/>
+                <w:lang w:val="en-GB"/>
+              </w:rPr>
+              <w:t>harbours:</w:t>
+            </w:r>
+          </w:p>
+          <w:p/>
+        </w:tc>
+        <w:tc>
+          <w:tcPr>
+            <w:tcW w:w="1192" w:type="dxa"/>
+          </w:tcPr>
+          <w:p/>
+        </w:tc>
+      </w:tr>
+      <w:tr>
+        <w:tc>
+          <w:tcPr>
+            <w:tcW w:w="1368" w:type="dxa"/>
+          </w:tcPr>
+          <w:p>
+            <w:proofErr w:type="spellStart"/>
+            <w:r>
+              <w:t>GetCargos</w:t>
+            </w:r>
+            <w:proofErr w:type="spellEnd"/>
+          </w:p>
+        </w:tc>
+        <w:tc>
+          <w:tcPr>
+            <w:tcW w:w="4330" w:type="dxa"/>
+          </w:tcPr>
+          <w:p>
+            <w:pPr>
+              <w:rPr>
+                <w:rFonts w:ascii="Consolas" w:hAnsi="Consolas" w:cs="Consolas"/>
+                <w:sz w:val="20"/>
+                <w:szCs w:val="20"/>
+                <w:lang w:val="en-GB"/>
+              </w:rPr>
+            </w:pPr>
+            <w:r>
+              <w:rPr>
+                <w:rFonts w:ascii="Consolas" w:hAnsi="Consolas" w:cs="Consolas"/>
+                <w:sz w:val="20"/>
+                <w:szCs w:val="20"/>
+                <w:lang w:val="en-GB"/>
+              </w:rPr>
+              <w:t>cargos:</w:t>
+            </w:r>
+          </w:p>
+        </w:tc>
+        <w:tc>
+          <w:tcPr>
+            <w:tcW w:w="2856" w:type="dxa"/>
+          </w:tcPr>
+          <w:p>
+            <w:pPr>
+              <w:rPr>
+                <w:rFonts w:ascii="Consolas" w:hAnsi="Consolas" w:cs="Consolas"/>
+                <w:color w:val="8CAFD2"/>
+                <w:sz w:val="20"/>
+                <w:szCs w:val="20"/>
+                <w:lang w:val="en-GB"/>
+              </w:rPr>
+            </w:pPr>
+            <w:r>
+              <w:rPr>
+                <w:rFonts w:ascii="Consolas" w:hAnsi="Consolas" w:cs="Consolas"/>
+                <w:color w:val="8EAADB" w:themeColor="accent1" w:themeTint="99"/>
+                <w:sz w:val="20"/>
+                <w:szCs w:val="20"/>
+                <w:lang w:val="en-GB"/>
+              </w:rPr>
+              <w:t>cargos:</w:t>
+            </w:r>
+          </w:p>
+        </w:tc>
+        <w:tc>
+          <w:tcPr>
+            <w:tcW w:w="1192" w:type="dxa"/>
+          </w:tcPr>
+          <w:p/>
+        </w:tc>
+      </w:tr>
+      <w:tr>
+        <w:tc>
+          <w:tcPr>
+            <w:tcW w:w="1368" w:type="dxa"/>
+          </w:tcPr>
+          <w:p>
+            <w:proofErr w:type="spellStart"/>
+            <w:r>
+              <w:t>GetCompany</w:t>
+            </w:r>
+            <w:proofErr w:type="spellEnd"/>
+          </w:p>
+        </w:tc>
+        <w:tc>
+          <w:tcPr>
+            <w:tcW w:w="4330" w:type="dxa"/>
+          </w:tcPr>
+          <w:p>
+            <w:pPr>
+              <w:rPr>
+                <w:rFonts w:ascii="Consolas" w:hAnsi="Consolas" w:cs="Consolas"/>
+                <w:sz w:val="20"/>
+                <w:szCs w:val="20"/>
+                <w:lang w:val="en-GB"/>
+              </w:rPr>
+            </w:pPr>
+            <w:r>
+              <w:rPr>
+                <w:rFonts w:ascii="Consolas" w:hAnsi="Consolas" w:cs="Consolas"/>
+                <w:sz w:val="20"/>
+                <w:szCs w:val="20"/>
+                <w:lang w:val="en-GB"/>
+              </w:rPr>
+              <w:t>company:</w:t>
+            </w:r>
+          </w:p>
+        </w:tc>
+        <w:tc>
+          <w:tcPr>
+            <w:tcW w:w="2856" w:type="dxa"/>
+          </w:tcPr>
+          <w:p>
+            <w:pPr>
+              <w:rPr>
+                <w:rFonts w:ascii="Consolas" w:hAnsi="Consolas" w:cs="Consolas"/>
+                <w:color w:val="8EAADB" w:themeColor="accent1" w:themeTint="99"/>
+                <w:sz w:val="20"/>
+                <w:szCs w:val="20"/>
+                <w:lang w:val="en-GB"/>
+              </w:rPr>
+            </w:pPr>
+            <w:r>
+              <w:rPr>
+                <w:rFonts w:ascii="Consolas" w:hAnsi="Consolas" w:cs="Consolas"/>
+                <w:color w:val="8EAADB" w:themeColor="accent1" w:themeTint="99"/>
+                <w:sz w:val="20"/>
+                <w:szCs w:val="20"/>
+                <w:lang w:val="en-GB"/>
+              </w:rPr>
+              <w:t>company:</w:t>
+            </w:r>
+          </w:p>
+        </w:tc>
+        <w:tc>
+          <w:tcPr>
+            <w:tcW w:w="1192" w:type="dxa"/>
+          </w:tcPr>
+          <w:p/>
+        </w:tc>
+      </w:tr>
+      <w:tr>
+        <w:tc>
+          <w:tcPr>
+            <w:tcW w:w="1368" w:type="dxa"/>
+          </w:tcPr>
+          <w:p>
+            <w:proofErr w:type="spellStart"/>
+            <w:r>
+              <w:t>instructShip</w:t>
+            </w:r>
+            <w:proofErr w:type="spellEnd"/>
+          </w:p>
+        </w:tc>
+        <w:tc>
+          <w:tcPr>
+            <w:tcW w:w="4330" w:type="dxa"/>
+          </w:tcPr>
+          <w:p>
+            <w:pPr>
+              <w:rPr>
+                <w:rFonts w:ascii="Consolas" w:hAnsi="Consolas" w:cs="Consolas"/>
+                <w:sz w:val="20"/>
+                <w:szCs w:val="20"/>
+                <w:lang w:val="en-GB"/>
+              </w:rPr>
+            </w:pPr>
+            <w:proofErr w:type="spellStart"/>
+            <w:r>
+              <w:rPr>
+                <w:rFonts w:ascii="Consolas" w:hAnsi="Consolas" w:cs="Consolas"/>
+                <w:sz w:val="20"/>
+                <w:szCs w:val="20"/>
+                <w:lang w:val="en-GB"/>
+              </w:rPr>
+              <w:t>instruct:harbour</w:t>
+            </w:r>
+            <w:r>
+              <w:rPr>
+                <w:rFonts w:ascii="Consolas" w:hAnsi="Consolas" w:cs="Consolas"/>
+                <w:sz w:val="20"/>
+                <w:szCs w:val="20"/>
+                <w:lang w:val="en-GB"/>
+              </w:rPr>
+              <w:t>:ShipIndex</w:t>
+            </w:r>
+            <w:proofErr w:type="spellEnd"/>
+          </w:p>
+        </w:tc>
+        <w:tc>
+          <w:tcPr>
+            <w:tcW w:w="2856" w:type="dxa"/>
+          </w:tcPr>
+          <w:p>
+            <w:pPr>
+              <w:rPr>
+                <w:rFonts w:ascii="Consolas" w:hAnsi="Consolas" w:cs="Consolas"/>
+                <w:color w:val="8EAADB" w:themeColor="accent1" w:themeTint="99"/>
+                <w:sz w:val="20"/>
+                <w:szCs w:val="20"/>
+                <w:lang w:val="en-GB"/>
+              </w:rPr>
+            </w:pPr>
+            <w:proofErr w:type="gramStart"/>
+            <w:r>
+              <w:rPr>
+                <w:rFonts w:ascii="Consolas" w:hAnsi="Consolas" w:cs="Consolas"/>
+                <w:color w:val="8EAADB" w:themeColor="accent1" w:themeTint="99"/>
+                <w:sz w:val="20"/>
+                <w:szCs w:val="20"/>
+                <w:lang w:val="en-GB"/>
+              </w:rPr>
+              <w:t>instruct</w:t>
+            </w:r>
+            <w:r>
+              <w:rPr>
+                <w:rFonts w:ascii="Consolas" w:hAnsi="Consolas" w:cs="Consolas"/>
+                <w:color w:val="8EAADB" w:themeColor="accent1" w:themeTint="99"/>
+                <w:sz w:val="20"/>
+                <w:szCs w:val="20"/>
+                <w:lang w:val="en-GB"/>
+              </w:rPr>
+              <w:t>:</w:t>
+            </w:r>
+            <w:proofErr w:type="gramEnd"/>
+            <w:r>
+              <w:rPr>
+                <w:rFonts w:ascii="Consolas" w:hAnsi="Consolas" w:cs="Consolas"/>
+                <w:color w:val="8EAADB" w:themeColor="accent1" w:themeTint="99"/>
+                <w:sz w:val="20"/>
+                <w:szCs w:val="20"/>
+                <w:lang w:val="en-GB"/>
+              </w:rPr>
+              <w:t>Halifax:0</w:t>
+            </w:r>
+          </w:p>
+        </w:tc>
+        <w:tc>
+          <w:tcPr>
+            <w:tcW w:w="1192" w:type="dxa"/>
+          </w:tcPr>
+          <w:p/>
+        </w:tc>
+      </w:tr>
+      <w:tr>
+        <w:tc>
+          <w:tcPr>
+            <w:tcW w:w="1368" w:type="dxa"/>
+          </w:tcPr>
+          <w:p>
+            <w:proofErr w:type="spellStart"/>
+            <w:r>
+              <w:t>exit</w:t>
+            </w:r>
+            <w:proofErr w:type="spellEnd"/>
+          </w:p>
+        </w:tc>
+        <w:tc>
+          <w:tcPr>
+            <w:tcW w:w="4330" w:type="dxa"/>
+          </w:tcPr>
+          <w:p>
+            <w:pPr>
+              <w:rPr>
+                <w:rFonts w:ascii="Consolas" w:hAnsi="Consolas" w:cs="Consolas"/>
+                <w:sz w:val="20"/>
+                <w:szCs w:val="20"/>
+                <w:lang w:val="en-GB"/>
+              </w:rPr>
+            </w:pPr>
+            <w:r>
+              <w:rPr>
+                <w:rFonts w:ascii="Consolas" w:hAnsi="Consolas" w:cs="Consolas"/>
+                <w:sz w:val="20"/>
+                <w:szCs w:val="20"/>
+                <w:lang w:val="en-GB"/>
+              </w:rPr>
+              <w:t>exit:</w:t>
+            </w:r>
+          </w:p>
+        </w:tc>
+        <w:tc>
+          <w:tcPr>
+            <w:tcW w:w="2856" w:type="dxa"/>
+          </w:tcPr>
+          <w:p>
+            <w:pPr>
+              <w:rPr>
+                <w:rFonts w:ascii="Consolas" w:hAnsi="Consolas" w:cs="Consolas"/>
+                <w:color w:val="8EAADB" w:themeColor="accent1" w:themeTint="99"/>
+                <w:sz w:val="20"/>
+                <w:szCs w:val="20"/>
+                <w:lang w:val="en-GB"/>
+              </w:rPr>
+            </w:pPr>
+            <w:r>
+              <w:rPr>
+                <w:rFonts w:ascii="Consolas" w:hAnsi="Consolas" w:cs="Consolas"/>
+                <w:color w:val="8EAADB" w:themeColor="accent1" w:themeTint="99"/>
+                <w:sz w:val="20"/>
+                <w:szCs w:val="20"/>
+                <w:lang w:val="en-GB"/>
+              </w:rPr>
+              <w:t>exit:</w:t>
+            </w:r>
+          </w:p>
+        </w:tc>
+        <w:tc>
+          <w:tcPr>
+            <w:tcW w:w="1192" w:type="dxa"/>
+          </w:tcPr>
+          <w:p/>
+        </w:tc>
+      </w:tr>
+    </w:tbl>
+    <w:p>
+      <w:pPr>
+        <w:rPr>
+          <w:lang w:val="en-GB"/>
+        </w:rPr>
+      </w:pPr>
+    </w:p>
+    <w:p>
+      <w:pPr>
+        <w:rPr>
+          <w:lang w:val="en-GB"/>
+        </w:rPr>
+      </w:pPr>
+      <w:r>
+        <w:rPr>
+          <w:lang w:val="en-GB"/>
+        </w:rPr>
+        <w:t>Ship</w:t>
+      </w:r>
+      <w:bookmarkStart w:id="0" w:name="_GoBack"/>
+      <w:bookmarkEnd w:id="0"/>
+    </w:p>
+    <w:tbl>
+      <w:tblPr>
+        <w:tblStyle w:val="Tabellenraster"/>
+        <w:tblW w:w="9746" w:type="dxa"/>
         <w:tblLook w:val="04A0" w:firstRow="1" w:lastRow="0" w:firstColumn="1" w:lastColumn="0" w:noHBand="0" w:noVBand="1"/>
       </w:tblPr>
       <w:tblGrid>
@@ -1147,14 +1713,13 @@
           </w:tcPr>
           <w:p>
             <w:r>
-              <w:lastRenderedPageBreak/>
               <w:t>Funktion</w:t>
             </w:r>
           </w:p>
         </w:tc>
         <w:tc>
           <w:tcPr>
-            <w:tcW w:w="4343" w:type="dxa"/>
+            <w:tcW w:w="4330" w:type="dxa"/>
           </w:tcPr>
           <w:p>
             <w:r>
@@ -1164,7 +1729,7 @@
         </w:tc>
         <w:tc>
           <w:tcPr>
-            <w:tcW w:w="2554" w:type="dxa"/>
+            <w:tcW w:w="2856" w:type="dxa"/>
           </w:tcPr>
           <w:p>
             <w:r>
@@ -1174,7 +1739,7 @@
         </w:tc>
         <w:tc>
           <w:tcPr>
-            <w:tcW w:w="1228" w:type="dxa"/>
+            <w:tcW w:w="1192" w:type="dxa"/>
           </w:tcPr>
           <w:p>
             <w:r>
@@ -1189,91 +1754,92 @@
             <w:tcW w:w="1368" w:type="dxa"/>
           </w:tcPr>
           <w:p>
-            <w:pPr>
-              <w:rPr>
-                <w:lang w:val="en-GB"/>
-              </w:rPr>
-            </w:pPr>
-            <w:r>
-              <w:rPr>
-                <w:lang w:val="en-GB"/>
-              </w:rPr>
-              <w:t>Reg</w:t>
-            </w:r>
-            <w:r>
-              <w:rPr>
-                <w:lang w:val="en-GB"/>
-              </w:rPr>
-              <w:t>ister</w:t>
-            </w:r>
-          </w:p>
-        </w:tc>
-        <w:tc>
-          <w:tcPr>
-            <w:tcW w:w="4343" w:type="dxa"/>
-          </w:tcPr>
-          <w:p>
-            <w:pPr>
-              <w:rPr>
-                <w:lang w:val="en-GB"/>
-              </w:rPr>
-            </w:pPr>
             <w:proofErr w:type="spellStart"/>
             <w:r>
-              <w:rPr>
-                <w:lang w:val="en-GB"/>
-              </w:rPr>
-              <w:t>register:CompanyName</w:t>
+              <w:t>Recruit</w:t>
             </w:r>
             <w:proofErr w:type="spellEnd"/>
           </w:p>
-          <w:p>
-            <w:pPr>
-              <w:rPr>
-                <w:lang w:val="en-GB"/>
-              </w:rPr>
-            </w:pPr>
-            <w:r>
-              <w:rPr>
-                <w:lang w:val="en-GB"/>
-              </w:rPr>
-              <w:t>:</w:t>
-            </w:r>
+        </w:tc>
+        <w:tc>
+          <w:tcPr>
+            <w:tcW w:w="4330" w:type="dxa"/>
+          </w:tcPr>
+          <w:p>
+            <w:pPr>
+              <w:rPr>
+                <w:rFonts w:ascii="Consolas" w:hAnsi="Consolas" w:cs="Consolas"/>
+                <w:color w:val="8CAFD2"/>
+                <w:sz w:val="20"/>
+                <w:szCs w:val="20"/>
+                <w:lang w:val="en-GB"/>
+              </w:rPr>
+            </w:pPr>
             <w:proofErr w:type="spellStart"/>
             <w:r>
               <w:rPr>
-                <w:lang w:val="en-GB"/>
-              </w:rPr>
-              <w:t>SeaTradeServerPort:SeaTradeServerEndpoint</w:t>
+                <w:rFonts w:ascii="Consolas" w:hAnsi="Consolas" w:cs="Consolas"/>
+                <w:sz w:val="20"/>
+                <w:szCs w:val="20"/>
+                <w:lang w:val="en-GB"/>
+              </w:rPr>
+              <w:t>r</w:t>
+            </w:r>
+            <w:r>
+              <w:rPr>
+                <w:rFonts w:ascii="Consolas" w:hAnsi="Consolas" w:cs="Consolas"/>
+                <w:sz w:val="20"/>
+                <w:szCs w:val="20"/>
+                <w:lang w:val="en-GB"/>
+              </w:rPr>
+              <w:t>ecruit:seaTradePort</w:t>
             </w:r>
             <w:proofErr w:type="spellEnd"/>
-          </w:p>
-          <w:p>
-            <w:pPr>
-              <w:rPr>
-                <w:lang w:val="en-GB"/>
-              </w:rPr>
-            </w:pPr>
-            <w:r>
-              <w:rPr>
-                <w:lang w:val="en-GB"/>
-              </w:rPr>
-              <w:t>:</w:t>
+            <w:r>
+              <w:rPr>
+                <w:rFonts w:ascii="Consolas" w:hAnsi="Consolas" w:cs="Consolas"/>
+                <w:sz w:val="20"/>
+                <w:szCs w:val="20"/>
+                <w:lang w:val="en-GB"/>
+              </w:rPr>
+              <w:t xml:space="preserve">: </w:t>
             </w:r>
             <w:proofErr w:type="spellStart"/>
             <w:r>
               <w:rPr>
-                <w:lang w:val="en-GB"/>
-              </w:rPr>
-              <w:t>CompanyServerPort</w:t>
+                <w:rFonts w:ascii="Consolas" w:hAnsi="Consolas" w:cs="Consolas"/>
+                <w:sz w:val="20"/>
+                <w:szCs w:val="20"/>
+                <w:lang w:val="en-GB"/>
+              </w:rPr>
+              <w:t>SeaTradeEndpoint:companyPort</w:t>
             </w:r>
             <w:proofErr w:type="spellEnd"/>
-          </w:p>
-          <w:p/>
-        </w:tc>
-        <w:tc>
-          <w:tcPr>
-            <w:tcW w:w="2554" w:type="dxa"/>
+            <w:r>
+              <w:rPr>
+                <w:rFonts w:ascii="Consolas" w:hAnsi="Consolas" w:cs="Consolas"/>
+                <w:sz w:val="20"/>
+                <w:szCs w:val="20"/>
+                <w:lang w:val="en-GB"/>
+              </w:rPr>
+              <w:t xml:space="preserve">: </w:t>
+            </w:r>
+            <w:proofErr w:type="spellStart"/>
+            <w:r>
+              <w:rPr>
+                <w:rFonts w:ascii="Consolas" w:hAnsi="Consolas" w:cs="Consolas"/>
+                <w:sz w:val="20"/>
+                <w:szCs w:val="20"/>
+                <w:lang w:val="en-GB"/>
+              </w:rPr>
+              <w:t>CompanyEndpoint:shipName</w:t>
+            </w:r>
+            <w:proofErr w:type="spellEnd"/>
+          </w:p>
+        </w:tc>
+        <w:tc>
+          <w:tcPr>
+            <w:tcW w:w="2856" w:type="dxa"/>
           </w:tcPr>
           <w:p>
             <w:pPr>
@@ -1285,7 +1851,6 @@
                 <w:lang w:val="en-GB"/>
               </w:rPr>
             </w:pPr>
-            <w:proofErr w:type="spellStart"/>
             <w:r>
               <w:rPr>
                 <w:rFonts w:ascii="Consolas" w:hAnsi="Consolas" w:cs="Consolas"/>
@@ -1294,9 +1859,8 @@
                 <w:szCs w:val="20"/>
                 <w:lang w:val="en-GB"/>
               </w:rPr>
-              <w:t>register:TestCompany</w:t>
-            </w:r>
-            <w:proofErr w:type="spellEnd"/>
+              <w:t>recruit:8150:localhost</w:t>
+            </w:r>
           </w:p>
           <w:p>
             <w:pPr>
@@ -1316,37 +1880,21 @@
                 <w:szCs w:val="20"/>
                 <w:lang w:val="en-GB"/>
               </w:rPr>
-              <w:t>:8150:localhost</w:t>
-            </w:r>
-          </w:p>
-          <w:p>
-            <w:r>
-              <w:rPr>
-                <w:rFonts w:ascii="Consolas" w:hAnsi="Consolas" w:cs="Consolas"/>
-                <w:color w:val="8CAFD2"/>
-                <w:sz w:val="20"/>
-                <w:szCs w:val="20"/>
-                <w:lang w:val="en-GB"/>
-              </w:rPr>
-              <w:t>:</w:t>
-            </w:r>
-            <w:r>
-              <w:rPr>
-                <w:rFonts w:ascii="Consolas" w:hAnsi="Consolas" w:cs="Consolas"/>
-                <w:color w:val="8CAFD2"/>
-                <w:sz w:val="20"/>
-                <w:szCs w:val="20"/>
-                <w:lang w:val="en-GB"/>
-              </w:rPr>
-              <w:t>8080</w:t>
-            </w:r>
-          </w:p>
-        </w:tc>
-        <w:tc>
-          <w:tcPr>
-            <w:tcW w:w="1228" w:type="dxa"/>
-          </w:tcPr>
-          <w:p/>
+              <w:t>:8080:localhost:TestShip</w:t>
+            </w:r>
+          </w:p>
+        </w:tc>
+        <w:tc>
+          <w:tcPr>
+            <w:tcW w:w="1192" w:type="dxa"/>
+          </w:tcPr>
+          <w:p>
+            <w:pPr>
+              <w:rPr>
+                <w:lang w:val="en-GB"/>
+              </w:rPr>
+            </w:pPr>
+          </w:p>
         </w:tc>
       </w:tr>
       <w:tr>
@@ -1357,44 +1905,52 @@
           <w:p>
             <w:proofErr w:type="spellStart"/>
             <w:r>
-              <w:t>GetHarbours</w:t>
+              <w:t>loadCargo</w:t>
             </w:r>
             <w:proofErr w:type="spellEnd"/>
           </w:p>
         </w:tc>
         <w:tc>
           <w:tcPr>
-            <w:tcW w:w="4343" w:type="dxa"/>
-          </w:tcPr>
-          <w:p>
-            <w:pPr>
-              <w:rPr>
-                <w:lang w:val="en-GB"/>
-              </w:rPr>
-            </w:pPr>
-            <w:r>
-              <w:rPr>
-                <w:rFonts w:ascii="Consolas" w:hAnsi="Consolas" w:cs="Consolas"/>
-                <w:sz w:val="20"/>
-                <w:szCs w:val="20"/>
-                <w:lang w:val="en-GB"/>
-              </w:rPr>
-              <w:t>harbours:</w:t>
-            </w:r>
-          </w:p>
-          <w:p/>
-        </w:tc>
-        <w:tc>
-          <w:tcPr>
-            <w:tcW w:w="2554" w:type="dxa"/>
-          </w:tcPr>
-          <w:p>
-            <w:pPr>
-              <w:rPr>
-                <w:lang w:val="en-GB"/>
-              </w:rPr>
-            </w:pPr>
-            <w:r>
+            <w:tcW w:w="4330" w:type="dxa"/>
+          </w:tcPr>
+          <w:p>
+            <w:pPr>
+              <w:rPr>
+                <w:rFonts w:ascii="Consolas" w:hAnsi="Consolas" w:cs="Consolas"/>
+                <w:sz w:val="20"/>
+                <w:szCs w:val="20"/>
+                <w:lang w:val="en-GB"/>
+              </w:rPr>
+            </w:pPr>
+            <w:proofErr w:type="spellStart"/>
+            <w:r>
+              <w:rPr>
+                <w:rFonts w:ascii="Consolas" w:hAnsi="Consolas" w:cs="Consolas"/>
+                <w:sz w:val="20"/>
+                <w:szCs w:val="20"/>
+                <w:lang w:val="en-GB"/>
+              </w:rPr>
+              <w:t>loadcargo</w:t>
+            </w:r>
+            <w:proofErr w:type="spellEnd"/>
+            <w:r>
+              <w:rPr>
+                <w:rFonts w:ascii="Consolas" w:hAnsi="Consolas" w:cs="Consolas"/>
+                <w:sz w:val="20"/>
+                <w:szCs w:val="20"/>
+                <w:lang w:val="en-GB"/>
+              </w:rPr>
+              <w:t>:</w:t>
+            </w:r>
+          </w:p>
+        </w:tc>
+        <w:tc>
+          <w:tcPr>
+            <w:tcW w:w="2856" w:type="dxa"/>
+          </w:tcPr>
+          <w:p>
+            <w:pPr>
               <w:rPr>
                 <w:rFonts w:ascii="Consolas" w:hAnsi="Consolas" w:cs="Consolas"/>
                 <w:color w:val="8CAFD2"/>
@@ -1402,16 +1958,42 @@
                 <w:szCs w:val="20"/>
                 <w:lang w:val="en-GB"/>
               </w:rPr>
-              <w:t>harbours:</w:t>
-            </w:r>
-          </w:p>
-          <w:p/>
-        </w:tc>
-        <w:tc>
-          <w:tcPr>
-            <w:tcW w:w="1228" w:type="dxa"/>
-          </w:tcPr>
-          <w:p/>
+            </w:pPr>
+            <w:proofErr w:type="spellStart"/>
+            <w:r>
+              <w:rPr>
+                <w:rFonts w:ascii="Consolas" w:hAnsi="Consolas" w:cs="Consolas"/>
+                <w:color w:val="8CAFD2"/>
+                <w:sz w:val="20"/>
+                <w:szCs w:val="20"/>
+                <w:lang w:val="en-GB"/>
+              </w:rPr>
+              <w:t>loadcargo</w:t>
+            </w:r>
+            <w:proofErr w:type="spellEnd"/>
+            <w:r>
+              <w:rPr>
+                <w:rFonts w:ascii="Consolas" w:hAnsi="Consolas" w:cs="Consolas"/>
+                <w:color w:val="8CAFD2"/>
+                <w:sz w:val="20"/>
+                <w:szCs w:val="20"/>
+                <w:lang w:val="en-GB"/>
+              </w:rPr>
+              <w:t>:</w:t>
+            </w:r>
+          </w:p>
+        </w:tc>
+        <w:tc>
+          <w:tcPr>
+            <w:tcW w:w="1192" w:type="dxa"/>
+          </w:tcPr>
+          <w:p>
+            <w:pPr>
+              <w:rPr>
+                <w:lang w:val="en-GB"/>
+              </w:rPr>
+            </w:pPr>
+          </w:p>
         </w:tc>
       </w:tr>
       <w:tr>
@@ -1422,38 +2004,49 @@
           <w:p>
             <w:proofErr w:type="spellStart"/>
             <w:r>
-              <w:t>GetCargos</w:t>
+              <w:t>unloadCargo</w:t>
             </w:r>
             <w:proofErr w:type="spellEnd"/>
           </w:p>
         </w:tc>
         <w:tc>
           <w:tcPr>
-            <w:tcW w:w="4343" w:type="dxa"/>
-          </w:tcPr>
-          <w:p>
-            <w:pPr>
-              <w:rPr>
-                <w:rFonts w:ascii="Consolas" w:hAnsi="Consolas" w:cs="Consolas"/>
-                <w:sz w:val="20"/>
-                <w:szCs w:val="20"/>
-                <w:lang w:val="en-GB"/>
-              </w:rPr>
-            </w:pPr>
-            <w:r>
-              <w:rPr>
-                <w:rFonts w:ascii="Consolas" w:hAnsi="Consolas" w:cs="Consolas"/>
-                <w:sz w:val="20"/>
-                <w:szCs w:val="20"/>
-                <w:lang w:val="en-GB"/>
-              </w:rPr>
-              <w:t>cargos:</w:t>
-            </w:r>
-          </w:p>
-        </w:tc>
-        <w:tc>
-          <w:tcPr>
-            <w:tcW w:w="2554" w:type="dxa"/>
+            <w:tcW w:w="4330" w:type="dxa"/>
+          </w:tcPr>
+          <w:p>
+            <w:pPr>
+              <w:rPr>
+                <w:rFonts w:ascii="Consolas" w:hAnsi="Consolas" w:cs="Consolas"/>
+                <w:sz w:val="20"/>
+                <w:szCs w:val="20"/>
+                <w:lang w:val="en-GB"/>
+              </w:rPr>
+            </w:pPr>
+            <w:proofErr w:type="spellStart"/>
+            <w:r>
+              <w:rPr>
+                <w:rFonts w:ascii="Consolas" w:hAnsi="Consolas" w:cs="Consolas"/>
+                <w:sz w:val="20"/>
+                <w:szCs w:val="20"/>
+                <w:lang w:val="en-GB"/>
+              </w:rPr>
+              <w:t>unloadcargo</w:t>
+            </w:r>
+            <w:proofErr w:type="spellEnd"/>
+            <w:r>
+              <w:rPr>
+                <w:rFonts w:ascii="Consolas" w:hAnsi="Consolas" w:cs="Consolas"/>
+                <w:sz w:val="20"/>
+                <w:szCs w:val="20"/>
+                <w:lang w:val="en-GB"/>
+              </w:rPr>
+              <w:t>:</w:t>
+            </w:r>
+          </w:p>
+        </w:tc>
+        <w:tc>
+          <w:tcPr>
+            <w:tcW w:w="2856" w:type="dxa"/>
           </w:tcPr>
           <w:p>
             <w:pPr>
@@ -1465,23 +2058,41 @@
                 <w:lang w:val="en-GB"/>
               </w:rPr>
             </w:pPr>
-            <w:r>
-              <w:rPr>
-                <w:rFonts w:ascii="Consolas" w:hAnsi="Consolas" w:cs="Consolas"/>
-                <w:color w:val="8EAADB" w:themeColor="accent1" w:themeTint="99"/>
-                <w:sz w:val="20"/>
-                <w:szCs w:val="20"/>
-                <w:lang w:val="en-GB"/>
-              </w:rPr>
-              <w:t>cargos:</w:t>
-            </w:r>
-          </w:p>
-        </w:tc>
-        <w:tc>
-          <w:tcPr>
-            <w:tcW w:w="1228" w:type="dxa"/>
-          </w:tcPr>
-          <w:p/>
+            <w:proofErr w:type="spellStart"/>
+            <w:r>
+              <w:rPr>
+                <w:rFonts w:ascii="Consolas" w:hAnsi="Consolas" w:cs="Consolas"/>
+                <w:color w:val="8CAFD2"/>
+                <w:sz w:val="20"/>
+                <w:szCs w:val="20"/>
+                <w:lang w:val="en-GB"/>
+              </w:rPr>
+              <w:t>unloadcargo</w:t>
+            </w:r>
+            <w:proofErr w:type="spellEnd"/>
+            <w:r>
+              <w:rPr>
+                <w:rFonts w:ascii="Consolas" w:hAnsi="Consolas" w:cs="Consolas"/>
+                <w:color w:val="8CAFD2"/>
+                <w:sz w:val="20"/>
+                <w:szCs w:val="20"/>
+                <w:lang w:val="en-GB"/>
+              </w:rPr>
+              <w:t>:</w:t>
+            </w:r>
+          </w:p>
+        </w:tc>
+        <w:tc>
+          <w:tcPr>
+            <w:tcW w:w="1192" w:type="dxa"/>
+          </w:tcPr>
+          <w:p>
+            <w:pPr>
+              <w:rPr>
+                <w:lang w:val="en-GB"/>
+              </w:rPr>
+            </w:pPr>
+          </w:p>
         </w:tc>
       </w:tr>
       <w:tr>
@@ -1492,117 +2103,38 @@
           <w:p>
             <w:proofErr w:type="spellStart"/>
             <w:r>
-              <w:t>instructShip</w:t>
+              <w:t>exit</w:t>
             </w:r>
             <w:proofErr w:type="spellEnd"/>
           </w:p>
         </w:tc>
         <w:tc>
           <w:tcPr>
-            <w:tcW w:w="4343" w:type="dxa"/>
-          </w:tcPr>
-          <w:p>
-            <w:pPr>
-              <w:rPr>
-                <w:rFonts w:ascii="Consolas" w:hAnsi="Consolas" w:cs="Consolas"/>
-                <w:sz w:val="20"/>
-                <w:szCs w:val="20"/>
-                <w:lang w:val="en-GB"/>
-              </w:rPr>
-            </w:pPr>
-            <w:proofErr w:type="spellStart"/>
-            <w:r>
-              <w:rPr>
-                <w:rFonts w:ascii="Consolas" w:hAnsi="Consolas" w:cs="Consolas"/>
-                <w:sz w:val="20"/>
-                <w:szCs w:val="20"/>
-                <w:lang w:val="en-GB"/>
-              </w:rPr>
-              <w:t>instruct:harbour</w:t>
-            </w:r>
-            <w:r>
-              <w:rPr>
-                <w:rFonts w:ascii="Consolas" w:hAnsi="Consolas" w:cs="Consolas"/>
-                <w:sz w:val="20"/>
-                <w:szCs w:val="20"/>
-                <w:lang w:val="en-GB"/>
-              </w:rPr>
-              <w:t>:ShipIndex</w:t>
-            </w:r>
-            <w:proofErr w:type="spellEnd"/>
-          </w:p>
-        </w:tc>
-        <w:tc>
-          <w:tcPr>
-            <w:tcW w:w="2554" w:type="dxa"/>
-          </w:tcPr>
-          <w:p>
-            <w:pPr>
-              <w:rPr>
-                <w:rFonts w:ascii="Consolas" w:hAnsi="Consolas" w:cs="Consolas"/>
-                <w:color w:val="8EAADB" w:themeColor="accent1" w:themeTint="99"/>
-                <w:sz w:val="20"/>
-                <w:szCs w:val="20"/>
-                <w:lang w:val="en-GB"/>
-              </w:rPr>
-            </w:pPr>
-            <w:proofErr w:type="gramStart"/>
-            <w:r>
-              <w:rPr>
-                <w:rFonts w:ascii="Consolas" w:hAnsi="Consolas" w:cs="Consolas"/>
-                <w:color w:val="8EAADB" w:themeColor="accent1" w:themeTint="99"/>
-                <w:sz w:val="20"/>
-                <w:szCs w:val="20"/>
-                <w:lang w:val="en-GB"/>
-              </w:rPr>
-              <w:t>instruct</w:t>
-            </w:r>
-            <w:r>
-              <w:rPr>
-                <w:rFonts w:ascii="Consolas" w:hAnsi="Consolas" w:cs="Consolas"/>
-                <w:color w:val="8EAADB" w:themeColor="accent1" w:themeTint="99"/>
-                <w:sz w:val="20"/>
-                <w:szCs w:val="20"/>
-                <w:lang w:val="en-GB"/>
-              </w:rPr>
-              <w:t>:</w:t>
-            </w:r>
-            <w:proofErr w:type="gramEnd"/>
-            <w:r>
-              <w:rPr>
-                <w:rFonts w:ascii="Consolas" w:hAnsi="Consolas" w:cs="Consolas"/>
-                <w:color w:val="8EAADB" w:themeColor="accent1" w:themeTint="99"/>
-                <w:sz w:val="20"/>
-                <w:szCs w:val="20"/>
-                <w:lang w:val="en-GB"/>
-              </w:rPr>
-              <w:t>Halifax:0</w:t>
-            </w:r>
-          </w:p>
-        </w:tc>
-        <w:tc>
-          <w:tcPr>
-            <w:tcW w:w="1228" w:type="dxa"/>
-          </w:tcPr>
-          <w:p/>
-        </w:tc>
-      </w:tr>
-      <w:tr>
-        <w:tc>
-          <w:tcPr>
-            <w:tcW w:w="1368" w:type="dxa"/>
-          </w:tcPr>
-          <w:p>
-            <w:proofErr w:type="spellStart"/>
-            <w:r>
-              <w:t>Recruit</w:t>
-            </w:r>
-            <w:proofErr w:type="spellEnd"/>
-          </w:p>
-        </w:tc>
-        <w:tc>
-          <w:tcPr>
-            <w:tcW w:w="4343" w:type="dxa"/>
+            <w:tcW w:w="4330" w:type="dxa"/>
+          </w:tcPr>
+          <w:p>
+            <w:pPr>
+              <w:rPr>
+                <w:rFonts w:ascii="Consolas" w:hAnsi="Consolas" w:cs="Consolas"/>
+                <w:sz w:val="20"/>
+                <w:szCs w:val="20"/>
+                <w:lang w:val="en-GB"/>
+              </w:rPr>
+            </w:pPr>
+            <w:r>
+              <w:rPr>
+                <w:rFonts w:ascii="Consolas" w:hAnsi="Consolas" w:cs="Consolas"/>
+                <w:sz w:val="20"/>
+                <w:szCs w:val="20"/>
+                <w:lang w:val="en-GB"/>
+              </w:rPr>
+              <w:t>exit:</w:t>
+            </w:r>
+          </w:p>
+        </w:tc>
+        <w:tc>
+          <w:tcPr>
+            <w:tcW w:w="2856" w:type="dxa"/>
           </w:tcPr>
           <w:p>
             <w:pPr>
@@ -1614,65 +2146,7 @@
                 <w:lang w:val="en-GB"/>
               </w:rPr>
             </w:pPr>
-            <w:proofErr w:type="spellStart"/>
-            <w:r>
-              <w:rPr>
-                <w:rFonts w:ascii="Consolas" w:hAnsi="Consolas" w:cs="Consolas"/>
-                <w:sz w:val="20"/>
-                <w:szCs w:val="20"/>
-                <w:lang w:val="en-GB"/>
-              </w:rPr>
-              <w:t>Recruit:seaTradePort</w:t>
-            </w:r>
-            <w:proofErr w:type="spellEnd"/>
-            <w:r>
-              <w:rPr>
-                <w:rFonts w:ascii="Consolas" w:hAnsi="Consolas" w:cs="Consolas"/>
-                <w:sz w:val="20"/>
-                <w:szCs w:val="20"/>
-                <w:lang w:val="en-GB"/>
-              </w:rPr>
-              <w:t xml:space="preserve">: </w:t>
-            </w:r>
-            <w:proofErr w:type="spellStart"/>
-            <w:r>
-              <w:rPr>
-                <w:rFonts w:ascii="Consolas" w:hAnsi="Consolas" w:cs="Consolas"/>
-                <w:sz w:val="20"/>
-                <w:szCs w:val="20"/>
-                <w:lang w:val="en-GB"/>
-              </w:rPr>
-              <w:t>SeaTradeEndpoint:companyPort</w:t>
-            </w:r>
-            <w:proofErr w:type="spellEnd"/>
-            <w:r>
-              <w:rPr>
-                <w:rFonts w:ascii="Consolas" w:hAnsi="Consolas" w:cs="Consolas"/>
-                <w:sz w:val="20"/>
-                <w:szCs w:val="20"/>
-                <w:lang w:val="en-GB"/>
-              </w:rPr>
-              <w:t xml:space="preserve">: </w:t>
-            </w:r>
-            <w:proofErr w:type="spellStart"/>
-            <w:r>
-              <w:rPr>
-                <w:rFonts w:ascii="Consolas" w:hAnsi="Consolas" w:cs="Consolas"/>
-                <w:sz w:val="20"/>
-                <w:szCs w:val="20"/>
-                <w:lang w:val="en-GB"/>
-              </w:rPr>
-              <w:t>CompanyEndpoint:shipName</w:t>
-            </w:r>
-            <w:proofErr w:type="spellEnd"/>
-          </w:p>
-        </w:tc>
-        <w:tc>
-          <w:tcPr>
-            <w:tcW w:w="2554" w:type="dxa"/>
-          </w:tcPr>
-          <w:p>
-            <w:pPr>
+            <w:r>
               <w:rPr>
                 <w:rFonts w:ascii="Consolas" w:hAnsi="Consolas" w:cs="Consolas"/>
                 <w:color w:val="8CAFD2"/>
@@ -1680,43 +2154,13 @@
                 <w:szCs w:val="20"/>
                 <w:lang w:val="en-GB"/>
               </w:rPr>
-            </w:pPr>
-            <w:r>
-              <w:rPr>
-                <w:rFonts w:ascii="Consolas" w:hAnsi="Consolas" w:cs="Consolas"/>
-                <w:color w:val="8CAFD2"/>
-                <w:sz w:val="20"/>
-                <w:szCs w:val="20"/>
-                <w:lang w:val="en-GB"/>
-              </w:rPr>
-              <w:t>recruit:8150:localhost</w:t>
-            </w:r>
-          </w:p>
-          <w:p>
-            <w:pPr>
-              <w:rPr>
-                <w:rFonts w:ascii="Consolas" w:hAnsi="Consolas" w:cs="Consolas"/>
-                <w:color w:val="8CAFD2"/>
-                <w:sz w:val="20"/>
-                <w:szCs w:val="20"/>
-                <w:lang w:val="en-GB"/>
-              </w:rPr>
-            </w:pPr>
-            <w:r>
-              <w:rPr>
-                <w:rFonts w:ascii="Consolas" w:hAnsi="Consolas" w:cs="Consolas"/>
-                <w:color w:val="8CAFD2"/>
-                <w:sz w:val="20"/>
-                <w:szCs w:val="20"/>
-                <w:lang w:val="en-GB"/>
-              </w:rPr>
-              <w:t>:8080:localhost:TestShip</w:t>
-            </w:r>
-          </w:p>
-        </w:tc>
-        <w:tc>
-          <w:tcPr>
-            <w:tcW w:w="1228" w:type="dxa"/>
+              <w:t>exit:</w:t>
+            </w:r>
+          </w:p>
+        </w:tc>
+        <w:tc>
+          <w:tcPr>
+            <w:tcW w:w="1192" w:type="dxa"/>
           </w:tcPr>
           <w:p>
             <w:pPr>
@@ -1788,7 +2232,6 @@
           <w:lang w:val="en-GB"/>
         </w:rPr>
       </w:pPr>
-      <w:bookmarkStart w:id="0" w:name="_GoBack"/>
       <w:proofErr w:type="gramStart"/>
       <w:r>
         <w:rPr>
@@ -1821,7 +2264,6 @@
         </w:rPr>
         <w:t>:localhost:8080:localhost:TestShip</w:t>
       </w:r>
-      <w:bookmarkEnd w:id="0"/>
     </w:p>
     <w:sectPr>
       <w:headerReference w:type="default" r:id="rId9"/>
@@ -2984,6 +3426,7 @@
     <w:rsid w:val="002E4725"/>
     <w:rsid w:val="00441ACB"/>
     <w:rsid w:val="00831D9F"/>
+    <w:rsid w:val="009600FC"/>
     <w:rsid w:val="00AB5A4D"/>
     <w:rsid w:val="00B45EFC"/>
     <w:rsid w:val="00B659BB"/>

</xml_diff>

<commit_message>
absolute Path for conf
</commit_message>
<xml_diff>
--- a/Projektarbeit.docx
+++ b/Projektarbeit.docx
@@ -192,6 +192,7 @@
         </w:rPr>
         <w:t xml:space="preserve">: UML Diagramm der </w:t>
       </w:r>
+      <w:proofErr w:type="spellStart"/>
       <w:r>
         <w:rPr>
           <w:sz w:val="18"/>
@@ -199,6 +200,7 @@
         </w:rPr>
         <w:t>Ship</w:t>
       </w:r>
+      <w:proofErr w:type="spellEnd"/>
       <w:r>
         <w:rPr>
           <w:sz w:val="18"/>
@@ -226,16 +228,34 @@
         <w:t>g</w:t>
       </w:r>
       <w:r>
-        <w:t xml:space="preserve"> des Text-Protokolls zwischen CompanyApp und ShipApp</w:t>
-      </w:r>
+        <w:t xml:space="preserve"> des Text-Protokolls zwischen </w:t>
+      </w:r>
+      <w:proofErr w:type="spellStart"/>
+      <w:r>
+        <w:t>CompanyApp</w:t>
+      </w:r>
+      <w:proofErr w:type="spellEnd"/>
+      <w:r>
+        <w:t xml:space="preserve"> und </w:t>
+      </w:r>
+      <w:proofErr w:type="spellStart"/>
+      <w:r>
+        <w:t>ShipApp</w:t>
+      </w:r>
+      <w:proofErr w:type="spellEnd"/>
       <w:r>
         <w:t>:</w:t>
       </w:r>
     </w:p>
     <w:p>
       <w:r>
-        <w:t>S = Ship</w:t>
-      </w:r>
+        <w:t xml:space="preserve">S = </w:t>
+      </w:r>
+      <w:proofErr w:type="spellStart"/>
+      <w:r>
+        <w:t>Ship</w:t>
+      </w:r>
+      <w:proofErr w:type="spellEnd"/>
       <w:r>
         <w:t xml:space="preserve"> </w:t>
       </w:r>
@@ -392,6 +412,8 @@
                 <w:lang w:val="en-GB"/>
               </w:rPr>
             </w:pPr>
+            <w:proofErr w:type="spellStart"/>
+            <w:proofErr w:type="gramStart"/>
             <w:r>
               <w:rPr>
                 <w:lang w:val="en-GB"/>
@@ -416,20 +438,24 @@
               </w:rPr>
               <w:t>shipname</w:t>
             </w:r>
-          </w:p>
-          <w:p>
-            <w:pPr>
-              <w:rPr>
-                <w:lang w:val="en-GB"/>
-              </w:rPr>
-            </w:pPr>
-          </w:p>
-          <w:p>
-            <w:pPr>
-              <w:rPr>
-                <w:lang w:val="en-GB"/>
-              </w:rPr>
-            </w:pPr>
+            <w:proofErr w:type="spellEnd"/>
+            <w:proofErr w:type="gramEnd"/>
+          </w:p>
+          <w:p>
+            <w:pPr>
+              <w:rPr>
+                <w:lang w:val="en-GB"/>
+              </w:rPr>
+            </w:pPr>
+          </w:p>
+          <w:p>
+            <w:pPr>
+              <w:rPr>
+                <w:lang w:val="en-GB"/>
+              </w:rPr>
+            </w:pPr>
+            <w:proofErr w:type="spellStart"/>
+            <w:proofErr w:type="gramStart"/>
             <w:r>
               <w:rPr>
                 <w:lang w:val="en-GB"/>
@@ -440,7 +466,14 @@
               <w:rPr>
                 <w:lang w:val="en-GB"/>
               </w:rPr>
-              <w:t>COMPANY|</w:t>
+              <w:t>COMPANY</w:t>
+            </w:r>
+            <w:proofErr w:type="gramEnd"/>
+            <w:r>
+              <w:rPr>
+                <w:lang w:val="en-GB"/>
+              </w:rPr>
+              <w:t>|</w:t>
             </w:r>
             <w:r>
               <w:rPr>
@@ -460,6 +493,7 @@
               </w:rPr>
               <w:t>deposit</w:t>
             </w:r>
+            <w:proofErr w:type="spellEnd"/>
             <w:r>
               <w:rPr>
                 <w:lang w:val="en-GB"/>
@@ -574,26 +608,37 @@
                 <w:lang w:val="en-GB"/>
               </w:rPr>
             </w:pPr>
-            <w:r>
-              <w:rPr>
-                <w:lang w:val="en-GB"/>
-              </w:rPr>
-              <w:t xml:space="preserve">instruct:habour </w:t>
-            </w:r>
-          </w:p>
-          <w:p>
-            <w:pPr>
-              <w:rPr>
-                <w:lang w:val="en-GB"/>
-              </w:rPr>
-            </w:pPr>
-          </w:p>
-          <w:p>
-            <w:pPr>
-              <w:rPr>
-                <w:lang w:val="en-GB"/>
-              </w:rPr>
-            </w:pPr>
+            <w:proofErr w:type="spellStart"/>
+            <w:proofErr w:type="gramStart"/>
+            <w:r>
+              <w:rPr>
+                <w:lang w:val="en-GB"/>
+              </w:rPr>
+              <w:t>instruct:habour</w:t>
+            </w:r>
+            <w:proofErr w:type="spellEnd"/>
+            <w:proofErr w:type="gramEnd"/>
+            <w:r>
+              <w:rPr>
+                <w:lang w:val="en-GB"/>
+              </w:rPr>
+              <w:t xml:space="preserve"> </w:t>
+            </w:r>
+          </w:p>
+          <w:p>
+            <w:pPr>
+              <w:rPr>
+                <w:lang w:val="en-GB"/>
+              </w:rPr>
+            </w:pPr>
+          </w:p>
+          <w:p>
+            <w:pPr>
+              <w:rPr>
+                <w:lang w:val="en-GB"/>
+              </w:rPr>
+            </w:pPr>
+            <w:proofErr w:type="spellStart"/>
             <w:r>
               <w:rPr>
                 <w:lang w:val="en-GB"/>
@@ -612,6 +657,7 @@
               </w:rPr>
               <w:t>ext</w:t>
             </w:r>
+            <w:proofErr w:type="spellEnd"/>
           </w:p>
           <w:p>
             <w:pPr>
@@ -710,6 +756,8 @@
                 <w:lang w:val="en-GB"/>
               </w:rPr>
             </w:pPr>
+            <w:proofErr w:type="spellStart"/>
+            <w:proofErr w:type="gramStart"/>
             <w:r>
               <w:rPr>
                 <w:lang w:val="en-GB"/>
@@ -728,6 +776,8 @@
               </w:rPr>
               <w:t>cost</w:t>
             </w:r>
+            <w:proofErr w:type="spellEnd"/>
+            <w:proofErr w:type="gramEnd"/>
           </w:p>
           <w:p>
             <w:pPr>
@@ -768,12 +818,14 @@
                 <w:lang w:val="en-GB"/>
               </w:rPr>
             </w:pPr>
+            <w:proofErr w:type="spellStart"/>
             <w:r>
               <w:rPr>
                 <w:lang w:val="en-GB"/>
               </w:rPr>
               <w:t>error:text</w:t>
             </w:r>
+            <w:proofErr w:type="spellEnd"/>
           </w:p>
         </w:tc>
         <w:tc>
@@ -799,7 +851,15 @@
           <w:p/>
           <w:p>
             <w:r>
-              <w:t>Fehler: Zu wenig Geld GameOver.</w:t>
+              <w:t xml:space="preserve">Fehler: Zu wenig Geld </w:t>
+            </w:r>
+            <w:proofErr w:type="spellStart"/>
+            <w:r>
+              <w:t>GameOver</w:t>
+            </w:r>
+            <w:proofErr w:type="spellEnd"/>
+            <w:r>
+              <w:t>.</w:t>
             </w:r>
           </w:p>
         </w:tc>
@@ -845,26 +905,31 @@
                 <w:lang w:val="en-GB"/>
               </w:rPr>
             </w:pPr>
+            <w:proofErr w:type="spellStart"/>
+            <w:proofErr w:type="gramStart"/>
             <w:r>
               <w:rPr>
                 <w:lang w:val="en-GB"/>
               </w:rPr>
               <w:t>clear:profit</w:t>
             </w:r>
-          </w:p>
-          <w:p>
-            <w:pPr>
-              <w:rPr>
-                <w:lang w:val="en-GB"/>
-              </w:rPr>
-            </w:pPr>
-          </w:p>
-          <w:p>
-            <w:pPr>
-              <w:rPr>
-                <w:lang w:val="en-GB"/>
-              </w:rPr>
-            </w:pPr>
+            <w:proofErr w:type="spellEnd"/>
+            <w:proofErr w:type="gramEnd"/>
+          </w:p>
+          <w:p>
+            <w:pPr>
+              <w:rPr>
+                <w:lang w:val="en-GB"/>
+              </w:rPr>
+            </w:pPr>
+          </w:p>
+          <w:p>
+            <w:pPr>
+              <w:rPr>
+                <w:lang w:val="en-GB"/>
+              </w:rPr>
+            </w:pPr>
+            <w:proofErr w:type="spellStart"/>
             <w:r>
               <w:rPr>
                 <w:lang w:val="en-GB"/>
@@ -877,26 +942,29 @@
               </w:rPr>
               <w:t>text</w:t>
             </w:r>
-          </w:p>
-          <w:p>
-            <w:pPr>
-              <w:rPr>
-                <w:lang w:val="en-GB"/>
-              </w:rPr>
-            </w:pPr>
-          </w:p>
-          <w:p>
-            <w:pPr>
-              <w:rPr>
-                <w:lang w:val="en-GB"/>
-              </w:rPr>
-            </w:pPr>
+            <w:proofErr w:type="spellEnd"/>
+          </w:p>
+          <w:p>
+            <w:pPr>
+              <w:rPr>
+                <w:lang w:val="en-GB"/>
+              </w:rPr>
+            </w:pPr>
+          </w:p>
+          <w:p>
+            <w:pPr>
+              <w:rPr>
+                <w:lang w:val="en-GB"/>
+              </w:rPr>
+            </w:pPr>
+            <w:proofErr w:type="spellStart"/>
             <w:r>
               <w:rPr>
                 <w:lang w:val="en-GB"/>
               </w:rPr>
               <w:t>error:text</w:t>
             </w:r>
+            <w:proofErr w:type="spellEnd"/>
           </w:p>
         </w:tc>
         <w:tc>
@@ -1004,55 +1072,177 @@
     </w:p>
     <w:p/>
     <w:p>
+      <w:proofErr w:type="spellStart"/>
       <w:r>
         <w:t>Console</w:t>
       </w:r>
+      <w:proofErr w:type="spellEnd"/>
     </w:p>
     <w:p>
       <w:r>
-        <w:t>Die Console Klassen dienen als Startup für die Applikationen. Jede Konsole besitzt eine StateMachine, einen StateContoller und eine View.</w:t>
+        <w:t xml:space="preserve">Die </w:t>
+      </w:r>
+      <w:proofErr w:type="spellStart"/>
+      <w:r>
+        <w:t>Console</w:t>
+      </w:r>
+      <w:proofErr w:type="spellEnd"/>
+      <w:r>
+        <w:t xml:space="preserve"> Klassen dienen als Startup für die Applikationen. Jede Konsole besitzt eine </w:t>
+      </w:r>
+      <w:proofErr w:type="spellStart"/>
+      <w:r>
+        <w:t>StateMachine</w:t>
+      </w:r>
+      <w:proofErr w:type="spellEnd"/>
+      <w:r>
+        <w:t xml:space="preserve">, einen </w:t>
+      </w:r>
+      <w:proofErr w:type="spellStart"/>
+      <w:r>
+        <w:t>StateContoller</w:t>
+      </w:r>
+      <w:proofErr w:type="spellEnd"/>
+      <w:r>
+        <w:t xml:space="preserve"> und eine View.</w:t>
       </w:r>
     </w:p>
     <w:p>
+      <w:proofErr w:type="spellStart"/>
       <w:r>
         <w:t>StateMachine</w:t>
       </w:r>
+      <w:proofErr w:type="spellEnd"/>
     </w:p>
     <w:p>
       <w:r>
-        <w:t xml:space="preserve">Die StateMachine hilft zusammen mit der BlockingQueue die gleichzeitigen Anfragen zu kontrollieren. Jede StateMachine startet in einem Ready State in dem man </w:t>
+        <w:t xml:space="preserve">Die </w:t>
+      </w:r>
+      <w:proofErr w:type="spellStart"/>
+      <w:r>
+        <w:t>StateMachine</w:t>
+      </w:r>
+      <w:proofErr w:type="spellEnd"/>
+      <w:r>
+        <w:t xml:space="preserve"> hilft zusammen mit der </w:t>
+      </w:r>
+      <w:proofErr w:type="spellStart"/>
+      <w:r>
+        <w:t>BlockingQueue</w:t>
+      </w:r>
+      <w:proofErr w:type="spellEnd"/>
+      <w:r>
+        <w:t xml:space="preserve"> die gleichzeitigen Anfragen zu kontrollieren. Jede </w:t>
+      </w:r>
+      <w:proofErr w:type="spellStart"/>
+      <w:r>
+        <w:t>StateMachine</w:t>
+      </w:r>
+      <w:proofErr w:type="spellEnd"/>
+      <w:r>
+        <w:t xml:space="preserve"> startet in einem Ready State in dem man </w:t>
       </w:r>
       <w:r>
         <w:t>Kommandos eingeben kann. Jeder darauffolgende State blockt die Eingaben bis man wieder im Ready State ist.</w:t>
       </w:r>
     </w:p>
     <w:p>
+      <w:proofErr w:type="spellStart"/>
       <w:r>
         <w:t>MessageParser</w:t>
       </w:r>
+      <w:proofErr w:type="spellEnd"/>
     </w:p>
     <w:p>
       <w:r>
-        <w:t>Die MessageParser Klasse enthält eine BlockingQueue alle Nachrichten die an einem Socket ankommen wird als Message der BlockingQueue hinzugefügt.</w:t>
+        <w:t xml:space="preserve">Die </w:t>
+      </w:r>
+      <w:proofErr w:type="spellStart"/>
+      <w:r>
+        <w:t>MessageParser</w:t>
+      </w:r>
+      <w:proofErr w:type="spellEnd"/>
+      <w:r>
+        <w:t xml:space="preserve"> Klasse enthält eine </w:t>
+      </w:r>
+      <w:proofErr w:type="spellStart"/>
+      <w:r>
+        <w:t>BlockingQueue</w:t>
+      </w:r>
+      <w:proofErr w:type="spellEnd"/>
+      <w:r>
+        <w:t xml:space="preserve"> alle </w:t>
+      </w:r>
+      <w:proofErr w:type="gramStart"/>
+      <w:r>
+        <w:t>Nachrichten</w:t>
+      </w:r>
+      <w:proofErr w:type="gramEnd"/>
+      <w:r>
+        <w:t xml:space="preserve"> die an einem Socket ankommen wird als Message der </w:t>
+      </w:r>
+      <w:proofErr w:type="spellStart"/>
+      <w:r>
+        <w:t>BlockingQueue</w:t>
+      </w:r>
+      <w:proofErr w:type="spellEnd"/>
+      <w:r>
+        <w:t xml:space="preserve"> hinzugefügt.</w:t>
       </w:r>
     </w:p>
     <w:p>
+      <w:proofErr w:type="spellStart"/>
       <w:r>
         <w:t>MessageListeners</w:t>
       </w:r>
+      <w:proofErr w:type="spellEnd"/>
     </w:p>
     <w:p>
       <w:r>
-        <w:t>Jeder MessageListener</w:t>
-      </w:r>
-      <w:r>
-        <w:t xml:space="preserve"> kann sich beim MessageParser</w:t>
-      </w:r>
-      <w:r>
-        <w:t xml:space="preserve"> auf einen bestimmten MessageType registrieren. Der MessageParser nimmt </w:t>
-      </w:r>
-      <w:r>
-        <w:t>die oberste Message von der Queue und gibt sie an alle registrierte Listener weiter.</w:t>
+        <w:t xml:space="preserve">Jeder </w:t>
+      </w:r>
+      <w:proofErr w:type="spellStart"/>
+      <w:r>
+        <w:t>MessageListener</w:t>
+      </w:r>
+      <w:proofErr w:type="spellEnd"/>
+      <w:r>
+        <w:t xml:space="preserve"> kann sich beim </w:t>
+      </w:r>
+      <w:proofErr w:type="spellStart"/>
+      <w:r>
+        <w:t>MessageParser</w:t>
+      </w:r>
+      <w:proofErr w:type="spellEnd"/>
+      <w:r>
+        <w:t xml:space="preserve"> auf einen bestimmten </w:t>
+      </w:r>
+      <w:proofErr w:type="spellStart"/>
+      <w:r>
+        <w:t>MessageType</w:t>
+      </w:r>
+      <w:proofErr w:type="spellEnd"/>
+      <w:r>
+        <w:t xml:space="preserve"> registrieren. Der </w:t>
+      </w:r>
+      <w:proofErr w:type="spellStart"/>
+      <w:r>
+        <w:t>MessageParser</w:t>
+      </w:r>
+      <w:proofErr w:type="spellEnd"/>
+      <w:r>
+        <w:t xml:space="preserve"> nimmt </w:t>
+      </w:r>
+      <w:r>
+        <w:t xml:space="preserve">die oberste Message von der Queue und gibt sie an alle registrierte </w:t>
+      </w:r>
+      <w:proofErr w:type="spellStart"/>
+      <w:r>
+        <w:t>Listener</w:t>
+      </w:r>
+      <w:proofErr w:type="spellEnd"/>
+      <w:r>
+        <w:t xml:space="preserve"> weiter.</w:t>
       </w:r>
     </w:p>
     <w:p/>
@@ -1132,6 +1322,7 @@
                 <w:lang w:val="en-GB"/>
               </w:rPr>
             </w:pPr>
+            <w:proofErr w:type="spellStart"/>
             <w:r>
               <w:t>Regi</w:t>
             </w:r>
@@ -1141,6 +1332,7 @@
               </w:rPr>
               <w:t>ster</w:t>
             </w:r>
+            <w:proofErr w:type="spellEnd"/>
           </w:p>
         </w:tc>
         <w:tc>
@@ -1153,38 +1345,68 @@
                 <w:lang w:val="en-GB"/>
               </w:rPr>
             </w:pPr>
+            <w:proofErr w:type="spellStart"/>
+            <w:proofErr w:type="gramStart"/>
             <w:r>
               <w:rPr>
                 <w:lang w:val="en-GB"/>
               </w:rPr>
               <w:t>register:CompanyName</w:t>
             </w:r>
-          </w:p>
-          <w:p>
-            <w:pPr>
-              <w:rPr>
-                <w:lang w:val="en-GB"/>
-              </w:rPr>
-            </w:pPr>
-            <w:r>
-              <w:rPr>
-                <w:lang w:val="en-GB"/>
-              </w:rPr>
-              <w:t>:SeaTradeServerPort:SeaTradeServerEndpoint</w:t>
-            </w:r>
-          </w:p>
-          <w:p>
-            <w:pPr>
-              <w:rPr>
-                <w:lang w:val="en-GB"/>
-              </w:rPr>
-            </w:pPr>
-            <w:r>
-              <w:rPr>
-                <w:lang w:val="en-GB"/>
-              </w:rPr>
-              <w:t>:CompanyServerPort</w:t>
-            </w:r>
+            <w:proofErr w:type="spellEnd"/>
+            <w:proofErr w:type="gramEnd"/>
+          </w:p>
+          <w:p>
+            <w:pPr>
+              <w:rPr>
+                <w:lang w:val="en-GB"/>
+              </w:rPr>
+            </w:pPr>
+            <w:proofErr w:type="gramStart"/>
+            <w:r>
+              <w:rPr>
+                <w:lang w:val="en-GB"/>
+              </w:rPr>
+              <w:t>:</w:t>
+            </w:r>
+            <w:proofErr w:type="spellStart"/>
+            <w:r>
+              <w:rPr>
+                <w:lang w:val="en-GB"/>
+              </w:rPr>
+              <w:t>SeaTradeServerPort</w:t>
+            </w:r>
+            <w:proofErr w:type="gramEnd"/>
+            <w:r>
+              <w:rPr>
+                <w:lang w:val="en-GB"/>
+              </w:rPr>
+              <w:t>:SeaTradeServerEndpoint</w:t>
+            </w:r>
+            <w:proofErr w:type="spellEnd"/>
+          </w:p>
+          <w:p>
+            <w:pPr>
+              <w:rPr>
+                <w:lang w:val="en-GB"/>
+              </w:rPr>
+            </w:pPr>
+            <w:proofErr w:type="gramStart"/>
+            <w:r>
+              <w:rPr>
+                <w:lang w:val="en-GB"/>
+              </w:rPr>
+              <w:t>:</w:t>
+            </w:r>
+            <w:proofErr w:type="spellStart"/>
+            <w:r>
+              <w:rPr>
+                <w:lang w:val="en-GB"/>
+              </w:rPr>
+              <w:t>CompanyServerPort</w:t>
+            </w:r>
+            <w:proofErr w:type="spellEnd"/>
+            <w:proofErr w:type="gramEnd"/>
           </w:p>
           <w:p>
             <w:pPr>
@@ -1208,6 +1430,8 @@
                 <w:lang w:val="en-GB"/>
               </w:rPr>
             </w:pPr>
+            <w:proofErr w:type="spellStart"/>
+            <w:proofErr w:type="gramStart"/>
             <w:r>
               <w:rPr>
                 <w:rFonts w:ascii="Consolas" w:hAnsi="Consolas" w:cs="Consolas"/>
@@ -1218,6 +1442,8 @@
               </w:rPr>
               <w:t>register:TestCompany</w:t>
             </w:r>
+            <w:proofErr w:type="spellEnd"/>
+            <w:proofErr w:type="gramEnd"/>
           </w:p>
           <w:p>
             <w:pPr>
@@ -1276,9 +1502,11 @@
             <w:tcW w:w="1368" w:type="dxa"/>
           </w:tcPr>
           <w:p>
+            <w:proofErr w:type="spellStart"/>
             <w:r>
               <w:t>GetHarbours</w:t>
             </w:r>
+            <w:proofErr w:type="spellEnd"/>
           </w:p>
         </w:tc>
         <w:tc>
@@ -1339,9 +1567,11 @@
             <w:tcW w:w="1368" w:type="dxa"/>
           </w:tcPr>
           <w:p>
+            <w:proofErr w:type="spellStart"/>
             <w:r>
               <w:t>GetCargos</w:t>
             </w:r>
+            <w:proofErr w:type="spellEnd"/>
           </w:p>
         </w:tc>
         <w:tc>
@@ -1407,9 +1637,11 @@
             <w:tcW w:w="1368" w:type="dxa"/>
           </w:tcPr>
           <w:p>
+            <w:proofErr w:type="spellStart"/>
             <w:r>
               <w:t>GetCompany</w:t>
             </w:r>
+            <w:proofErr w:type="spellEnd"/>
           </w:p>
         </w:tc>
         <w:tc>
@@ -1475,9 +1707,11 @@
             <w:tcW w:w="1368" w:type="dxa"/>
           </w:tcPr>
           <w:p>
+            <w:proofErr w:type="spellStart"/>
             <w:r>
               <w:t>instructShip</w:t>
             </w:r>
+            <w:proofErr w:type="spellEnd"/>
           </w:p>
         </w:tc>
         <w:tc>
@@ -1493,6 +1727,8 @@
                 <w:lang w:val="en-GB"/>
               </w:rPr>
             </w:pPr>
+            <w:proofErr w:type="spellStart"/>
+            <w:proofErr w:type="gramStart"/>
             <w:r>
               <w:rPr>
                 <w:rFonts w:ascii="Consolas" w:hAnsi="Consolas" w:cs="Consolas"/>
@@ -1502,6 +1738,7 @@
               </w:rPr>
               <w:t>instruct:harbour</w:t>
             </w:r>
+            <w:proofErr w:type="gramEnd"/>
             <w:r>
               <w:rPr>
                 <w:rFonts w:ascii="Consolas" w:hAnsi="Consolas" w:cs="Consolas"/>
@@ -1511,6 +1748,7 @@
               </w:rPr>
               <w:t>:ShipIndex</w:t>
             </w:r>
+            <w:proofErr w:type="spellEnd"/>
           </w:p>
         </w:tc>
         <w:tc>
@@ -1527,6 +1765,7 @@
                 <w:lang w:val="en-GB"/>
               </w:rPr>
             </w:pPr>
+            <w:proofErr w:type="gramStart"/>
             <w:r>
               <w:rPr>
                 <w:rFonts w:ascii="Consolas" w:hAnsi="Consolas" w:cs="Consolas"/>
@@ -1565,7 +1804,18 @@
                 <w:szCs w:val="20"/>
                 <w:lang w:val="en-GB"/>
               </w:rPr>
-              <w:t>alifax:0</w:t>
+              <w:t>alifax</w:t>
+            </w:r>
+            <w:proofErr w:type="gramEnd"/>
+            <w:r>
+              <w:rPr>
+                <w:rFonts w:ascii="Consolas" w:hAnsi="Consolas" w:cs="Consolas"/>
+                <w:color w:val="8EAADB" w:themeColor="accent1" w:themeTint="99"/>
+                <w:sz w:val="20"/>
+                <w:szCs w:val="20"/>
+                <w:lang w:val="en-GB"/>
+              </w:rPr>
+              <w:t>:0</w:t>
             </w:r>
           </w:p>
         </w:tc>
@@ -1582,9 +1832,11 @@
             <w:tcW w:w="1368" w:type="dxa"/>
           </w:tcPr>
           <w:p>
+            <w:proofErr w:type="spellStart"/>
             <w:r>
               <w:t>exit</w:t>
             </w:r>
+            <w:proofErr w:type="spellEnd"/>
           </w:p>
         </w:tc>
         <w:tc>
@@ -1725,9 +1977,11 @@
             <w:tcW w:w="1368" w:type="dxa"/>
           </w:tcPr>
           <w:p>
+            <w:proofErr w:type="spellStart"/>
             <w:r>
               <w:t>Recruit</w:t>
             </w:r>
+            <w:proofErr w:type="spellEnd"/>
           </w:p>
         </w:tc>
         <w:tc>
@@ -1744,6 +1998,8 @@
                 <w:lang w:val="en-GB"/>
               </w:rPr>
             </w:pPr>
+            <w:proofErr w:type="spellStart"/>
+            <w:proofErr w:type="gramStart"/>
             <w:r>
               <w:rPr>
                 <w:rFonts w:ascii="Consolas" w:hAnsi="Consolas" w:cs="Consolas"/>
@@ -1760,8 +2016,50 @@
                 <w:szCs w:val="20"/>
                 <w:lang w:val="en-GB"/>
               </w:rPr>
-              <w:t>ecruit:seaTradePort: SeaTradeEndpoint:companyPort: CompanyEndpoint:shipName</w:t>
-            </w:r>
+              <w:t>ecruit:seaTradePort</w:t>
+            </w:r>
+            <w:proofErr w:type="spellEnd"/>
+            <w:proofErr w:type="gramEnd"/>
+            <w:r>
+              <w:rPr>
+                <w:rFonts w:ascii="Consolas" w:hAnsi="Consolas" w:cs="Consolas"/>
+                <w:sz w:val="20"/>
+                <w:szCs w:val="20"/>
+                <w:lang w:val="en-GB"/>
+              </w:rPr>
+              <w:t xml:space="preserve">: </w:t>
+            </w:r>
+            <w:proofErr w:type="spellStart"/>
+            <w:r>
+              <w:rPr>
+                <w:rFonts w:ascii="Consolas" w:hAnsi="Consolas" w:cs="Consolas"/>
+                <w:sz w:val="20"/>
+                <w:szCs w:val="20"/>
+                <w:lang w:val="en-GB"/>
+              </w:rPr>
+              <w:t>SeaTradeEndpoint:companyPort</w:t>
+            </w:r>
+            <w:proofErr w:type="spellEnd"/>
+            <w:r>
+              <w:rPr>
+                <w:rFonts w:ascii="Consolas" w:hAnsi="Consolas" w:cs="Consolas"/>
+                <w:sz w:val="20"/>
+                <w:szCs w:val="20"/>
+                <w:lang w:val="en-GB"/>
+              </w:rPr>
+              <w:t xml:space="preserve">: </w:t>
+            </w:r>
+            <w:proofErr w:type="spellStart"/>
+            <w:r>
+              <w:rPr>
+                <w:rFonts w:ascii="Consolas" w:hAnsi="Consolas" w:cs="Consolas"/>
+                <w:sz w:val="20"/>
+                <w:szCs w:val="20"/>
+                <w:lang w:val="en-GB"/>
+              </w:rPr>
+              <w:t>CompanyEndpoint:shipName</w:t>
+            </w:r>
+            <w:proofErr w:type="spellEnd"/>
           </w:p>
         </w:tc>
         <w:tc>
@@ -1827,8 +2125,20 @@
                 <w:szCs w:val="20"/>
                 <w:lang w:val="en-GB"/>
               </w:rPr>
-              <w:t>:8080:localhost:TestShip</w:t>
-            </w:r>
+              <w:t>:8080:</w:t>
+            </w:r>
+            <w:proofErr w:type="gramStart"/>
+            <w:r>
+              <w:rPr>
+                <w:rFonts w:ascii="Consolas" w:hAnsi="Consolas" w:cs="Consolas"/>
+                <w:color w:val="8CAFD2"/>
+                <w:sz w:val="20"/>
+                <w:szCs w:val="20"/>
+                <w:lang w:val="en-GB"/>
+              </w:rPr>
+              <w:t>localhost:TestShip</w:t>
+            </w:r>
+            <w:proofErr w:type="gramEnd"/>
           </w:p>
         </w:tc>
         <w:tc>
@@ -1850,9 +2160,11 @@
             <w:tcW w:w="1368" w:type="dxa"/>
           </w:tcPr>
           <w:p>
+            <w:proofErr w:type="spellStart"/>
             <w:r>
               <w:t>loadCargo</w:t>
             </w:r>
+            <w:proofErr w:type="spellEnd"/>
           </w:p>
         </w:tc>
         <w:tc>
@@ -1868,14 +2180,25 @@
                 <w:lang w:val="en-GB"/>
               </w:rPr>
             </w:pPr>
-            <w:r>
-              <w:rPr>
-                <w:rFonts w:ascii="Consolas" w:hAnsi="Consolas" w:cs="Consolas"/>
-                <w:sz w:val="20"/>
-                <w:szCs w:val="20"/>
-                <w:lang w:val="en-GB"/>
-              </w:rPr>
-              <w:t>loadcargo:</w:t>
+            <w:proofErr w:type="spellStart"/>
+            <w:r>
+              <w:rPr>
+                <w:rFonts w:ascii="Consolas" w:hAnsi="Consolas" w:cs="Consolas"/>
+                <w:sz w:val="20"/>
+                <w:szCs w:val="20"/>
+                <w:lang w:val="en-GB"/>
+              </w:rPr>
+              <w:t>loadcargo</w:t>
+            </w:r>
+            <w:proofErr w:type="spellEnd"/>
+            <w:r>
+              <w:rPr>
+                <w:rFonts w:ascii="Consolas" w:hAnsi="Consolas" w:cs="Consolas"/>
+                <w:sz w:val="20"/>
+                <w:szCs w:val="20"/>
+                <w:lang w:val="en-GB"/>
+              </w:rPr>
+              <w:t>:</w:t>
             </w:r>
           </w:p>
         </w:tc>
@@ -1893,6 +2216,7 @@
                 <w:lang w:val="en-GB"/>
               </w:rPr>
             </w:pPr>
+            <w:proofErr w:type="spellStart"/>
             <w:r>
               <w:rPr>
                 <w:rFonts w:ascii="Consolas" w:hAnsi="Consolas" w:cs="Consolas"/>
@@ -1901,7 +2225,18 @@
                 <w:szCs w:val="20"/>
                 <w:lang w:val="en-GB"/>
               </w:rPr>
-              <w:t>loadcargo:</w:t>
+              <w:t>loadcargo</w:t>
+            </w:r>
+            <w:proofErr w:type="spellEnd"/>
+            <w:r>
+              <w:rPr>
+                <w:rFonts w:ascii="Consolas" w:hAnsi="Consolas" w:cs="Consolas"/>
+                <w:color w:val="8CAFD2"/>
+                <w:sz w:val="20"/>
+                <w:szCs w:val="20"/>
+                <w:lang w:val="en-GB"/>
+              </w:rPr>
+              <w:t>:</w:t>
             </w:r>
           </w:p>
         </w:tc>
@@ -1924,9 +2259,11 @@
             <w:tcW w:w="1368" w:type="dxa"/>
           </w:tcPr>
           <w:p>
+            <w:proofErr w:type="spellStart"/>
             <w:r>
               <w:t>unloadCargo</w:t>
             </w:r>
+            <w:proofErr w:type="spellEnd"/>
           </w:p>
         </w:tc>
         <w:tc>
@@ -1942,14 +2279,25 @@
                 <w:lang w:val="en-GB"/>
               </w:rPr>
             </w:pPr>
-            <w:r>
-              <w:rPr>
-                <w:rFonts w:ascii="Consolas" w:hAnsi="Consolas" w:cs="Consolas"/>
-                <w:sz w:val="20"/>
-                <w:szCs w:val="20"/>
-                <w:lang w:val="en-GB"/>
-              </w:rPr>
-              <w:t>unloadcargo:</w:t>
+            <w:proofErr w:type="spellStart"/>
+            <w:r>
+              <w:rPr>
+                <w:rFonts w:ascii="Consolas" w:hAnsi="Consolas" w:cs="Consolas"/>
+                <w:sz w:val="20"/>
+                <w:szCs w:val="20"/>
+                <w:lang w:val="en-GB"/>
+              </w:rPr>
+              <w:t>unloadcargo</w:t>
+            </w:r>
+            <w:proofErr w:type="spellEnd"/>
+            <w:r>
+              <w:rPr>
+                <w:rFonts w:ascii="Consolas" w:hAnsi="Consolas" w:cs="Consolas"/>
+                <w:sz w:val="20"/>
+                <w:szCs w:val="20"/>
+                <w:lang w:val="en-GB"/>
+              </w:rPr>
+              <w:t>:</w:t>
             </w:r>
           </w:p>
         </w:tc>
@@ -1967,6 +2315,7 @@
                 <w:lang w:val="en-GB"/>
               </w:rPr>
             </w:pPr>
+            <w:proofErr w:type="spellStart"/>
             <w:r>
               <w:rPr>
                 <w:rFonts w:ascii="Consolas" w:hAnsi="Consolas" w:cs="Consolas"/>
@@ -1975,7 +2324,18 @@
                 <w:szCs w:val="20"/>
                 <w:lang w:val="en-GB"/>
               </w:rPr>
-              <w:t>unloadcargo:</w:t>
+              <w:t>unloadcargo</w:t>
+            </w:r>
+            <w:proofErr w:type="spellEnd"/>
+            <w:r>
+              <w:rPr>
+                <w:rFonts w:ascii="Consolas" w:hAnsi="Consolas" w:cs="Consolas"/>
+                <w:color w:val="8CAFD2"/>
+                <w:sz w:val="20"/>
+                <w:szCs w:val="20"/>
+                <w:lang w:val="en-GB"/>
+              </w:rPr>
+              <w:t>:</w:t>
             </w:r>
           </w:p>
         </w:tc>
@@ -1998,9 +2358,11 @@
             <w:tcW w:w="1368" w:type="dxa"/>
           </w:tcPr>
           <w:p>
+            <w:proofErr w:type="spellStart"/>
             <w:r>
               <w:t>exit</w:t>
             </w:r>
+            <w:proofErr w:type="spellEnd"/>
           </w:p>
         </w:tc>
         <w:tc>
@@ -2138,7 +2500,27 @@
           <w:szCs w:val="20"/>
           <w:lang w:val="en-GB"/>
         </w:rPr>
-        <w:t>Cargo 10 (SeaTradeServer)</w:t>
+        <w:t>Cargo 10 (</w:t>
+      </w:r>
+      <w:proofErr w:type="spellStart"/>
+      <w:r>
+        <w:rPr>
+          <w:rFonts w:ascii="Consolas" w:hAnsi="Consolas" w:cs="Consolas"/>
+          <w:sz w:val="20"/>
+          <w:szCs w:val="20"/>
+          <w:lang w:val="en-GB"/>
+        </w:rPr>
+        <w:t>SeaTradeServer</w:t>
+      </w:r>
+      <w:proofErr w:type="spellEnd"/>
+      <w:r>
+        <w:rPr>
+          <w:rFonts w:ascii="Consolas" w:hAnsi="Consolas" w:cs="Consolas"/>
+          <w:sz w:val="20"/>
+          <w:szCs w:val="20"/>
+          <w:lang w:val="en-GB"/>
+        </w:rPr>
+        <w:t>)</w:t>
       </w:r>
     </w:p>
     <w:p>
@@ -2179,14 +2561,25 @@
           <w:lang w:val="en-GB"/>
         </w:rPr>
       </w:pPr>
-      <w:r>
-        <w:rPr>
-          <w:rFonts w:ascii="Consolas" w:hAnsi="Consolas" w:cs="Consolas"/>
-          <w:sz w:val="20"/>
-          <w:szCs w:val="20"/>
-          <w:lang w:val="en-GB"/>
-        </w:rPr>
-        <w:t>register:TestCompany:8150:localhost:</w:t>
+      <w:proofErr w:type="gramStart"/>
+      <w:r>
+        <w:rPr>
+          <w:rFonts w:ascii="Consolas" w:hAnsi="Consolas" w:cs="Consolas"/>
+          <w:sz w:val="20"/>
+          <w:szCs w:val="20"/>
+          <w:lang w:val="en-GB"/>
+        </w:rPr>
+        <w:t>register:TestCompany</w:t>
+      </w:r>
+      <w:proofErr w:type="gramEnd"/>
+      <w:r>
+        <w:rPr>
+          <w:rFonts w:ascii="Consolas" w:hAnsi="Consolas" w:cs="Consolas"/>
+          <w:sz w:val="20"/>
+          <w:szCs w:val="20"/>
+          <w:lang w:val="en-GB"/>
+        </w:rPr>
+        <w:t>:8150:localhost:</w:t>
       </w:r>
       <w:r>
         <w:rPr>
@@ -2300,8 +2693,19 @@
           <w:szCs w:val="20"/>
           <w:lang w:val="en-GB"/>
         </w:rPr>
-        <w:t>recruit:8151:localhost:8080:localhost:TestShip</w:t>
-      </w:r>
+        <w:t>recruit:8151:localhost:8080:</w:t>
+      </w:r>
+      <w:proofErr w:type="gramStart"/>
+      <w:r>
+        <w:rPr>
+          <w:rFonts w:ascii="Consolas" w:hAnsi="Consolas" w:cs="Consolas"/>
+          <w:sz w:val="20"/>
+          <w:szCs w:val="20"/>
+          <w:lang w:val="en-GB"/>
+        </w:rPr>
+        <w:t>localhost:TestShip</w:t>
+      </w:r>
+      <w:proofErr w:type="gramEnd"/>
       <w:r>
         <w:rPr>
           <w:rFonts w:ascii="Consolas" w:hAnsi="Consolas" w:cs="Consolas"/>
@@ -2326,6 +2730,7 @@
           <w:lang w:val="en-GB"/>
         </w:rPr>
       </w:pPr>
+      <w:proofErr w:type="gramStart"/>
       <w:r>
         <w:rPr>
           <w:rFonts w:ascii="Consolas" w:hAnsi="Consolas" w:cs="Consolas"/>
@@ -2344,6 +2749,7 @@
         </w:rPr>
         <w:t>harbour</w:t>
       </w:r>
+      <w:proofErr w:type="gramEnd"/>
       <w:r>
         <w:rPr>
           <w:rFonts w:ascii="Consolas" w:hAnsi="Consolas" w:cs="Consolas"/>
@@ -2368,14 +2774,25 @@
           <w:lang w:val="en-GB"/>
         </w:rPr>
       </w:pPr>
-      <w:r>
-        <w:rPr>
-          <w:rFonts w:ascii="Consolas" w:hAnsi="Consolas" w:cs="Consolas"/>
-          <w:sz w:val="20"/>
-          <w:szCs w:val="20"/>
-          <w:lang w:val="en-GB"/>
-        </w:rPr>
-        <w:t>loadcargo: (ship)</w:t>
+      <w:proofErr w:type="spellStart"/>
+      <w:r>
+        <w:rPr>
+          <w:rFonts w:ascii="Consolas" w:hAnsi="Consolas" w:cs="Consolas"/>
+          <w:sz w:val="20"/>
+          <w:szCs w:val="20"/>
+          <w:lang w:val="en-GB"/>
+        </w:rPr>
+        <w:t>loadcargo</w:t>
+      </w:r>
+      <w:proofErr w:type="spellEnd"/>
+      <w:r>
+        <w:rPr>
+          <w:rFonts w:ascii="Consolas" w:hAnsi="Consolas" w:cs="Consolas"/>
+          <w:sz w:val="20"/>
+          <w:szCs w:val="20"/>
+          <w:lang w:val="en-GB"/>
+        </w:rPr>
+        <w:t>: (ship)</w:t>
       </w:r>
     </w:p>
     <w:p>
@@ -2392,14 +2809,25 @@
           <w:lang w:val="en-GB"/>
         </w:rPr>
       </w:pPr>
-      <w:r>
-        <w:rPr>
-          <w:rFonts w:ascii="Consolas" w:hAnsi="Consolas" w:cs="Consolas"/>
-          <w:sz w:val="20"/>
-          <w:szCs w:val="20"/>
-          <w:lang w:val="en-GB"/>
-        </w:rPr>
-        <w:t>instruct:harbour:0 (company)</w:t>
+      <w:proofErr w:type="gramStart"/>
+      <w:r>
+        <w:rPr>
+          <w:rFonts w:ascii="Consolas" w:hAnsi="Consolas" w:cs="Consolas"/>
+          <w:sz w:val="20"/>
+          <w:szCs w:val="20"/>
+          <w:lang w:val="en-GB"/>
+        </w:rPr>
+        <w:t>instruct:harbour</w:t>
+      </w:r>
+      <w:proofErr w:type="gramEnd"/>
+      <w:r>
+        <w:rPr>
+          <w:rFonts w:ascii="Consolas" w:hAnsi="Consolas" w:cs="Consolas"/>
+          <w:sz w:val="20"/>
+          <w:szCs w:val="20"/>
+          <w:lang w:val="en-GB"/>
+        </w:rPr>
+        <w:t>:0 (company)</w:t>
       </w:r>
     </w:p>
     <w:p>
@@ -2416,14 +2844,25 @@
           <w:lang w:val="en-GB"/>
         </w:rPr>
       </w:pPr>
-      <w:r>
-        <w:rPr>
-          <w:rFonts w:ascii="Consolas" w:hAnsi="Consolas" w:cs="Consolas"/>
-          <w:sz w:val="20"/>
-          <w:szCs w:val="20"/>
-          <w:lang w:val="en-GB"/>
-        </w:rPr>
-        <w:t>unloadcargo: (ship)</w:t>
+      <w:proofErr w:type="spellStart"/>
+      <w:r>
+        <w:rPr>
+          <w:rFonts w:ascii="Consolas" w:hAnsi="Consolas" w:cs="Consolas"/>
+          <w:sz w:val="20"/>
+          <w:szCs w:val="20"/>
+          <w:lang w:val="en-GB"/>
+        </w:rPr>
+        <w:t>unloadcargo</w:t>
+      </w:r>
+      <w:proofErr w:type="spellEnd"/>
+      <w:r>
+        <w:rPr>
+          <w:rFonts w:ascii="Consolas" w:hAnsi="Consolas" w:cs="Consolas"/>
+          <w:sz w:val="20"/>
+          <w:szCs w:val="20"/>
+          <w:lang w:val="en-GB"/>
+        </w:rPr>
+        <w:t>: (ship)</w:t>
       </w:r>
     </w:p>
     <w:p>
@@ -2502,31 +2941,30 @@
       <w:pPr>
         <w:rPr>
           <w:rFonts w:ascii="Consolas" w:hAnsi="Consolas" w:cs="Consolas"/>
-          <w:color w:val="8CAFD2"/>
-          <w:sz w:val="20"/>
-          <w:szCs w:val="20"/>
-          <w:lang w:val="en-GB"/>
-        </w:rPr>
-      </w:pPr>
-      <w:r>
-        <w:rPr>
-          <w:rFonts w:ascii="Consolas" w:hAnsi="Consolas" w:cs="Consolas"/>
-          <w:color w:val="8CAFD2"/>
-          <w:sz w:val="20"/>
-          <w:szCs w:val="20"/>
-          <w:lang w:val="en-GB"/>
-        </w:rPr>
-        <w:t>register:TestCompany:8150:localhost:</w:t>
-      </w:r>
-      <w:r>
-        <w:rPr>
-          <w:rFonts w:ascii="Consolas" w:hAnsi="Consolas" w:cs="Consolas"/>
-          <w:color w:val="8CAFD2"/>
-          <w:sz w:val="20"/>
-          <w:szCs w:val="20"/>
-          <w:lang w:val="en-GB"/>
-        </w:rPr>
-        <w:t>8080</w:t>
+          <w:sz w:val="20"/>
+          <w:szCs w:val="20"/>
+          <w:lang w:val="en-GB"/>
+        </w:rPr>
+      </w:pPr>
+      <w:proofErr w:type="gramStart"/>
+      <w:r>
+        <w:rPr>
+          <w:rFonts w:ascii="Consolas" w:hAnsi="Consolas" w:cs="Consolas"/>
+          <w:sz w:val="20"/>
+          <w:szCs w:val="20"/>
+          <w:lang w:val="en-GB"/>
+        </w:rPr>
+        <w:t>register:TestCompany</w:t>
+      </w:r>
+      <w:proofErr w:type="gramEnd"/>
+      <w:r>
+        <w:rPr>
+          <w:rFonts w:ascii="Consolas" w:hAnsi="Consolas" w:cs="Consolas"/>
+          <w:sz w:val="20"/>
+          <w:szCs w:val="20"/>
+          <w:lang w:val="en-GB"/>
+        </w:rPr>
+        <w:t>:8150:localhost:8080</w:t>
       </w:r>
     </w:p>
     <w:p>
@@ -2541,7 +2979,6 @@
       <w:r>
         <w:rPr>
           <w:rFonts w:ascii="Consolas" w:hAnsi="Consolas" w:cs="Consolas"/>
-          <w:color w:val="8CAFD2"/>
           <w:sz w:val="20"/>
           <w:szCs w:val="20"/>
           <w:lang w:val="en-GB"/>
@@ -2551,7 +2988,6 @@
       <w:r>
         <w:rPr>
           <w:rFonts w:ascii="Consolas" w:hAnsi="Consolas" w:cs="Consolas"/>
-          <w:color w:val="8CAFD2"/>
           <w:sz w:val="20"/>
           <w:szCs w:val="20"/>
           <w:lang w:val="en-GB"/>
@@ -2561,12 +2997,41 @@
       <w:r>
         <w:rPr>
           <w:rFonts w:ascii="Consolas" w:hAnsi="Consolas" w:cs="Consolas"/>
-          <w:color w:val="8CAFD2"/>
-          <w:sz w:val="20"/>
-          <w:szCs w:val="20"/>
-          <w:lang w:val="en-GB"/>
-        </w:rPr>
-        <w:t>:localhost:8080:localhost:TestShip</w:t>
+          <w:sz w:val="20"/>
+          <w:szCs w:val="20"/>
+          <w:lang w:val="en-GB"/>
+        </w:rPr>
+        <w:t>:localhost:8080:</w:t>
+      </w:r>
+      <w:proofErr w:type="gramStart"/>
+      <w:r>
+        <w:rPr>
+          <w:rFonts w:ascii="Consolas" w:hAnsi="Consolas" w:cs="Consolas"/>
+          <w:sz w:val="20"/>
+          <w:szCs w:val="20"/>
+          <w:lang w:val="en-GB"/>
+        </w:rPr>
+        <w:t>localhost:TestShip</w:t>
+      </w:r>
+      <w:proofErr w:type="gramEnd"/>
+    </w:p>
+    <w:p>
+      <w:pPr>
+        <w:rPr>
+          <w:rFonts w:ascii="Consolas" w:hAnsi="Consolas" w:cs="Consolas"/>
+          <w:sz w:val="20"/>
+          <w:szCs w:val="20"/>
+          <w:lang w:val="en-GB"/>
+        </w:rPr>
+      </w:pPr>
+      <w:r>
+        <w:rPr>
+          <w:rFonts w:ascii="Consolas" w:hAnsi="Consolas" w:cs="Consolas"/>
+          <w:sz w:val="20"/>
+          <w:szCs w:val="20"/>
+          <w:lang w:val="en-GB"/>
+        </w:rPr>
+        <w:t>G:\Eclipse\SeaTrade\SeaTrade_Server\seatrade.conf</w:t>
       </w:r>
     </w:p>
     <w:sectPr>
@@ -2646,7 +3111,7 @@
       <w:rPr>
         <w:noProof/>
       </w:rPr>
-      <w:t>17.03.2021</w:t>
+      <w:t>18.03.2021</w:t>
     </w:r>
     <w:r>
       <w:fldChar w:fldCharType="end"/>
@@ -2744,7 +3209,15 @@
           <w:pStyle w:val="Kopfzeile"/>
         </w:pPr>
         <w:r>
-          <w:t>Konzeption SeaTrade App</w:t>
+          <w:t xml:space="preserve">Konzeption </w:t>
+        </w:r>
+        <w:proofErr w:type="spellStart"/>
+        <w:r>
+          <w:t>SeaTrade</w:t>
+        </w:r>
+        <w:proofErr w:type="spellEnd"/>
+        <w:r>
+          <w:t xml:space="preserve"> App</w:t>
         </w:r>
       </w:p>
     </w:sdtContent>
@@ -3201,6 +3674,7 @@
     <w:lsdException w:name="HTML Sample" w:semiHidden="1" w:unhideWhenUsed="1"/>
     <w:lsdException w:name="HTML Typewriter" w:semiHidden="1" w:unhideWhenUsed="1"/>
     <w:lsdException w:name="HTML Variable" w:semiHidden="1" w:unhideWhenUsed="1"/>
+    <w:lsdException w:name="Normal Table" w:semiHidden="1" w:unhideWhenUsed="1"/>
     <w:lsdException w:name="annotation subject" w:semiHidden="1" w:unhideWhenUsed="1"/>
     <w:lsdException w:name="No List" w:semiHidden="1" w:unhideWhenUsed="1"/>
     <w:lsdException w:name="Outline List 1" w:semiHidden="1" w:unhideWhenUsed="1"/>
@@ -3243,8 +3717,11 @@
     <w:lsdException w:name="Table Contemporary" w:semiHidden="1" w:unhideWhenUsed="1"/>
     <w:lsdException w:name="Table Elegant" w:semiHidden="1" w:unhideWhenUsed="1"/>
     <w:lsdException w:name="Table Professional" w:semiHidden="1" w:unhideWhenUsed="1"/>
+    <w:lsdException w:name="Table Subtle 1" w:semiHidden="1" w:unhideWhenUsed="1"/>
     <w:lsdException w:name="Table Subtle 2" w:semiHidden="1" w:unhideWhenUsed="1"/>
     <w:lsdException w:name="Table Web 1" w:semiHidden="1" w:unhideWhenUsed="1"/>
+    <w:lsdException w:name="Table Web 2" w:semiHidden="1" w:unhideWhenUsed="1"/>
+    <w:lsdException w:name="Table Web 3" w:semiHidden="1" w:unhideWhenUsed="1"/>
     <w:lsdException w:name="Balloon Text" w:semiHidden="1" w:unhideWhenUsed="1"/>
     <w:lsdException w:name="Table Grid" w:uiPriority="39"/>
     <w:lsdException w:name="Table Theme" w:semiHidden="1" w:unhideWhenUsed="1"/>
@@ -3813,6 +4290,7 @@
     <w:rsid w:val="0024763D"/>
     <w:rsid w:val="002E4725"/>
     <w:rsid w:val="00441ACB"/>
+    <w:rsid w:val="00530ADC"/>
     <w:rsid w:val="007450B5"/>
     <w:rsid w:val="00831D9F"/>
     <w:rsid w:val="008E384F"/>
@@ -3969,6 +4447,7 @@
     <w:lsdException w:name="HTML Sample" w:semiHidden="1" w:unhideWhenUsed="1"/>
     <w:lsdException w:name="HTML Typewriter" w:semiHidden="1" w:unhideWhenUsed="1"/>
     <w:lsdException w:name="HTML Variable" w:semiHidden="1" w:unhideWhenUsed="1"/>
+    <w:lsdException w:name="Normal Table" w:semiHidden="1" w:unhideWhenUsed="1"/>
     <w:lsdException w:name="annotation subject" w:semiHidden="1" w:unhideWhenUsed="1"/>
     <w:lsdException w:name="No List" w:semiHidden="1" w:unhideWhenUsed="1"/>
     <w:lsdException w:name="Outline List 1" w:semiHidden="1" w:unhideWhenUsed="1"/>
@@ -4011,8 +4490,11 @@
     <w:lsdException w:name="Table Contemporary" w:semiHidden="1" w:unhideWhenUsed="1"/>
     <w:lsdException w:name="Table Elegant" w:semiHidden="1" w:unhideWhenUsed="1"/>
     <w:lsdException w:name="Table Professional" w:semiHidden="1" w:unhideWhenUsed="1"/>
+    <w:lsdException w:name="Table Subtle 1" w:semiHidden="1" w:unhideWhenUsed="1"/>
     <w:lsdException w:name="Table Subtle 2" w:semiHidden="1" w:unhideWhenUsed="1"/>
     <w:lsdException w:name="Table Web 1" w:semiHidden="1" w:unhideWhenUsed="1"/>
+    <w:lsdException w:name="Table Web 2" w:semiHidden="1" w:unhideWhenUsed="1"/>
+    <w:lsdException w:name="Table Web 3" w:semiHidden="1" w:unhideWhenUsed="1"/>
     <w:lsdException w:name="Balloon Text" w:semiHidden="1" w:unhideWhenUsed="1"/>
     <w:lsdException w:name="Table Grid" w:uiPriority="39"/>
     <w:lsdException w:name="Table Theme" w:semiHidden="1" w:unhideWhenUsed="1"/>

</xml_diff>

<commit_message>
Update get Harbour and Cargo
</commit_message>
<xml_diff>
--- a/Projektarbeit.docx
+++ b/Projektarbeit.docx
@@ -192,7 +192,6 @@
         </w:rPr>
         <w:t xml:space="preserve">: UML Diagramm der </w:t>
       </w:r>
-      <w:proofErr w:type="spellStart"/>
       <w:r>
         <w:rPr>
           <w:sz w:val="18"/>
@@ -200,7 +199,6 @@
         </w:rPr>
         <w:t>Ship</w:t>
       </w:r>
-      <w:proofErr w:type="spellEnd"/>
       <w:r>
         <w:rPr>
           <w:sz w:val="18"/>
@@ -228,34 +226,16 @@
         <w:t>g</w:t>
       </w:r>
       <w:r>
-        <w:t xml:space="preserve"> des Text-Protokolls zwischen </w:t>
-      </w:r>
-      <w:proofErr w:type="spellStart"/>
-      <w:r>
-        <w:t>CompanyApp</w:t>
-      </w:r>
-      <w:proofErr w:type="spellEnd"/>
-      <w:r>
-        <w:t xml:space="preserve"> und </w:t>
-      </w:r>
-      <w:proofErr w:type="spellStart"/>
-      <w:r>
-        <w:t>ShipApp</w:t>
-      </w:r>
-      <w:proofErr w:type="spellEnd"/>
+        <w:t xml:space="preserve"> des Text-Protokolls zwischen CompanyApp und ShipApp</w:t>
+      </w:r>
       <w:r>
         <w:t>:</w:t>
       </w:r>
     </w:p>
     <w:p>
       <w:r>
-        <w:t xml:space="preserve">S = </w:t>
-      </w:r>
-      <w:proofErr w:type="spellStart"/>
-      <w:r>
-        <w:t>Ship</w:t>
-      </w:r>
-      <w:proofErr w:type="spellEnd"/>
+        <w:t>S = Ship</w:t>
+      </w:r>
       <w:r>
         <w:t xml:space="preserve"> </w:t>
       </w:r>
@@ -412,8 +392,6 @@
                 <w:lang w:val="en-GB"/>
               </w:rPr>
             </w:pPr>
-            <w:proofErr w:type="spellStart"/>
-            <w:proofErr w:type="gramStart"/>
             <w:r>
               <w:rPr>
                 <w:lang w:val="en-GB"/>
@@ -438,24 +416,20 @@
               </w:rPr>
               <w:t>shipname</w:t>
             </w:r>
-            <w:proofErr w:type="spellEnd"/>
-            <w:proofErr w:type="gramEnd"/>
-          </w:p>
-          <w:p>
-            <w:pPr>
-              <w:rPr>
-                <w:lang w:val="en-GB"/>
-              </w:rPr>
-            </w:pPr>
-          </w:p>
-          <w:p>
-            <w:pPr>
-              <w:rPr>
-                <w:lang w:val="en-GB"/>
-              </w:rPr>
-            </w:pPr>
-            <w:proofErr w:type="spellStart"/>
-            <w:proofErr w:type="gramStart"/>
+          </w:p>
+          <w:p>
+            <w:pPr>
+              <w:rPr>
+                <w:lang w:val="en-GB"/>
+              </w:rPr>
+            </w:pPr>
+          </w:p>
+          <w:p>
+            <w:pPr>
+              <w:rPr>
+                <w:lang w:val="en-GB"/>
+              </w:rPr>
+            </w:pPr>
             <w:r>
               <w:rPr>
                 <w:lang w:val="en-GB"/>
@@ -466,14 +440,7 @@
               <w:rPr>
                 <w:lang w:val="en-GB"/>
               </w:rPr>
-              <w:t>COMPANY</w:t>
-            </w:r>
-            <w:proofErr w:type="gramEnd"/>
-            <w:r>
-              <w:rPr>
-                <w:lang w:val="en-GB"/>
-              </w:rPr>
-              <w:t>|</w:t>
+              <w:t>COMPANY|</w:t>
             </w:r>
             <w:r>
               <w:rPr>
@@ -493,7 +460,6 @@
               </w:rPr>
               <w:t>deposit</w:t>
             </w:r>
-            <w:proofErr w:type="spellEnd"/>
             <w:r>
               <w:rPr>
                 <w:lang w:val="en-GB"/>
@@ -608,37 +574,26 @@
                 <w:lang w:val="en-GB"/>
               </w:rPr>
             </w:pPr>
-            <w:proofErr w:type="spellStart"/>
-            <w:proofErr w:type="gramStart"/>
-            <w:r>
-              <w:rPr>
-                <w:lang w:val="en-GB"/>
-              </w:rPr>
-              <w:t>instruct:habour</w:t>
-            </w:r>
-            <w:proofErr w:type="spellEnd"/>
-            <w:proofErr w:type="gramEnd"/>
-            <w:r>
-              <w:rPr>
-                <w:lang w:val="en-GB"/>
-              </w:rPr>
-              <w:t xml:space="preserve"> </w:t>
-            </w:r>
-          </w:p>
-          <w:p>
-            <w:pPr>
-              <w:rPr>
-                <w:lang w:val="en-GB"/>
-              </w:rPr>
-            </w:pPr>
-          </w:p>
-          <w:p>
-            <w:pPr>
-              <w:rPr>
-                <w:lang w:val="en-GB"/>
-              </w:rPr>
-            </w:pPr>
-            <w:proofErr w:type="spellStart"/>
+            <w:r>
+              <w:rPr>
+                <w:lang w:val="en-GB"/>
+              </w:rPr>
+              <w:t xml:space="preserve">instruct:habour </w:t>
+            </w:r>
+          </w:p>
+          <w:p>
+            <w:pPr>
+              <w:rPr>
+                <w:lang w:val="en-GB"/>
+              </w:rPr>
+            </w:pPr>
+          </w:p>
+          <w:p>
+            <w:pPr>
+              <w:rPr>
+                <w:lang w:val="en-GB"/>
+              </w:rPr>
+            </w:pPr>
             <w:r>
               <w:rPr>
                 <w:lang w:val="en-GB"/>
@@ -657,7 +612,6 @@
               </w:rPr>
               <w:t>ext</w:t>
             </w:r>
-            <w:proofErr w:type="spellEnd"/>
           </w:p>
           <w:p>
             <w:pPr>
@@ -756,8 +710,6 @@
                 <w:lang w:val="en-GB"/>
               </w:rPr>
             </w:pPr>
-            <w:proofErr w:type="spellStart"/>
-            <w:proofErr w:type="gramStart"/>
             <w:r>
               <w:rPr>
                 <w:lang w:val="en-GB"/>
@@ -776,8 +728,6 @@
               </w:rPr>
               <w:t>cost</w:t>
             </w:r>
-            <w:proofErr w:type="spellEnd"/>
-            <w:proofErr w:type="gramEnd"/>
           </w:p>
           <w:p>
             <w:pPr>
@@ -818,14 +768,12 @@
                 <w:lang w:val="en-GB"/>
               </w:rPr>
             </w:pPr>
-            <w:proofErr w:type="spellStart"/>
             <w:r>
               <w:rPr>
                 <w:lang w:val="en-GB"/>
               </w:rPr>
               <w:t>error:text</w:t>
             </w:r>
-            <w:proofErr w:type="spellEnd"/>
           </w:p>
         </w:tc>
         <w:tc>
@@ -851,15 +799,7 @@
           <w:p/>
           <w:p>
             <w:r>
-              <w:t xml:space="preserve">Fehler: Zu wenig Geld </w:t>
-            </w:r>
-            <w:proofErr w:type="spellStart"/>
-            <w:r>
-              <w:t>GameOver</w:t>
-            </w:r>
-            <w:proofErr w:type="spellEnd"/>
-            <w:r>
-              <w:t>.</w:t>
+              <w:t>Fehler: Zu wenig Geld GameOver.</w:t>
             </w:r>
           </w:p>
         </w:tc>
@@ -905,31 +845,26 @@
                 <w:lang w:val="en-GB"/>
               </w:rPr>
             </w:pPr>
-            <w:proofErr w:type="spellStart"/>
-            <w:proofErr w:type="gramStart"/>
             <w:r>
               <w:rPr>
                 <w:lang w:val="en-GB"/>
               </w:rPr>
               <w:t>clear:profit</w:t>
             </w:r>
-            <w:proofErr w:type="spellEnd"/>
-            <w:proofErr w:type="gramEnd"/>
-          </w:p>
-          <w:p>
-            <w:pPr>
-              <w:rPr>
-                <w:lang w:val="en-GB"/>
-              </w:rPr>
-            </w:pPr>
-          </w:p>
-          <w:p>
-            <w:pPr>
-              <w:rPr>
-                <w:lang w:val="en-GB"/>
-              </w:rPr>
-            </w:pPr>
-            <w:proofErr w:type="spellStart"/>
+          </w:p>
+          <w:p>
+            <w:pPr>
+              <w:rPr>
+                <w:lang w:val="en-GB"/>
+              </w:rPr>
+            </w:pPr>
+          </w:p>
+          <w:p>
+            <w:pPr>
+              <w:rPr>
+                <w:lang w:val="en-GB"/>
+              </w:rPr>
+            </w:pPr>
             <w:r>
               <w:rPr>
                 <w:lang w:val="en-GB"/>
@@ -942,29 +877,26 @@
               </w:rPr>
               <w:t>text</w:t>
             </w:r>
-            <w:proofErr w:type="spellEnd"/>
-          </w:p>
-          <w:p>
-            <w:pPr>
-              <w:rPr>
-                <w:lang w:val="en-GB"/>
-              </w:rPr>
-            </w:pPr>
-          </w:p>
-          <w:p>
-            <w:pPr>
-              <w:rPr>
-                <w:lang w:val="en-GB"/>
-              </w:rPr>
-            </w:pPr>
-            <w:proofErr w:type="spellStart"/>
+          </w:p>
+          <w:p>
+            <w:pPr>
+              <w:rPr>
+                <w:lang w:val="en-GB"/>
+              </w:rPr>
+            </w:pPr>
+          </w:p>
+          <w:p>
+            <w:pPr>
+              <w:rPr>
+                <w:lang w:val="en-GB"/>
+              </w:rPr>
+            </w:pPr>
             <w:r>
               <w:rPr>
                 <w:lang w:val="en-GB"/>
               </w:rPr>
               <w:t>error:text</w:t>
             </w:r>
-            <w:proofErr w:type="spellEnd"/>
           </w:p>
         </w:tc>
         <w:tc>
@@ -1072,177 +1004,55 @@
     </w:p>
     <w:p/>
     <w:p>
-      <w:proofErr w:type="spellStart"/>
       <w:r>
         <w:t>Console</w:t>
       </w:r>
-      <w:proofErr w:type="spellEnd"/>
     </w:p>
     <w:p>
       <w:r>
-        <w:t xml:space="preserve">Die </w:t>
-      </w:r>
-      <w:proofErr w:type="spellStart"/>
-      <w:r>
-        <w:t>Console</w:t>
-      </w:r>
-      <w:proofErr w:type="spellEnd"/>
-      <w:r>
-        <w:t xml:space="preserve"> Klassen dienen als Startup für die Applikationen. Jede Konsole besitzt eine </w:t>
-      </w:r>
-      <w:proofErr w:type="spellStart"/>
-      <w:r>
-        <w:t>StateMachine</w:t>
-      </w:r>
-      <w:proofErr w:type="spellEnd"/>
-      <w:r>
-        <w:t xml:space="preserve">, einen </w:t>
-      </w:r>
-      <w:proofErr w:type="spellStart"/>
-      <w:r>
-        <w:t>StateContoller</w:t>
-      </w:r>
-      <w:proofErr w:type="spellEnd"/>
-      <w:r>
-        <w:t xml:space="preserve"> und eine View.</w:t>
+        <w:t>Die Console Klassen dienen als Startup für die Applikationen. Jede Konsole besitzt eine StateMachine, einen StateContoller und eine View.</w:t>
       </w:r>
     </w:p>
     <w:p>
-      <w:proofErr w:type="spellStart"/>
       <w:r>
         <w:t>StateMachine</w:t>
       </w:r>
-      <w:proofErr w:type="spellEnd"/>
     </w:p>
     <w:p>
       <w:r>
-        <w:t xml:space="preserve">Die </w:t>
-      </w:r>
-      <w:proofErr w:type="spellStart"/>
-      <w:r>
-        <w:t>StateMachine</w:t>
-      </w:r>
-      <w:proofErr w:type="spellEnd"/>
-      <w:r>
-        <w:t xml:space="preserve"> hilft zusammen mit der </w:t>
-      </w:r>
-      <w:proofErr w:type="spellStart"/>
-      <w:r>
-        <w:t>BlockingQueue</w:t>
-      </w:r>
-      <w:proofErr w:type="spellEnd"/>
-      <w:r>
-        <w:t xml:space="preserve"> die gleichzeitigen Anfragen zu kontrollieren. Jede </w:t>
-      </w:r>
-      <w:proofErr w:type="spellStart"/>
-      <w:r>
-        <w:t>StateMachine</w:t>
-      </w:r>
-      <w:proofErr w:type="spellEnd"/>
-      <w:r>
-        <w:t xml:space="preserve"> startet in einem Ready State in dem man </w:t>
+        <w:t xml:space="preserve">Die StateMachine hilft zusammen mit der BlockingQueue die gleichzeitigen Anfragen zu kontrollieren. Jede StateMachine startet in einem Ready State in dem man </w:t>
       </w:r>
       <w:r>
         <w:t>Kommandos eingeben kann. Jeder darauffolgende State blockt die Eingaben bis man wieder im Ready State ist.</w:t>
       </w:r>
     </w:p>
     <w:p>
-      <w:proofErr w:type="spellStart"/>
       <w:r>
         <w:t>MessageParser</w:t>
       </w:r>
-      <w:proofErr w:type="spellEnd"/>
     </w:p>
     <w:p>
       <w:r>
-        <w:t xml:space="preserve">Die </w:t>
-      </w:r>
-      <w:proofErr w:type="spellStart"/>
-      <w:r>
-        <w:t>MessageParser</w:t>
-      </w:r>
-      <w:proofErr w:type="spellEnd"/>
-      <w:r>
-        <w:t xml:space="preserve"> Klasse enthält eine </w:t>
-      </w:r>
-      <w:proofErr w:type="spellStart"/>
-      <w:r>
-        <w:t>BlockingQueue</w:t>
-      </w:r>
-      <w:proofErr w:type="spellEnd"/>
-      <w:r>
-        <w:t xml:space="preserve"> alle </w:t>
-      </w:r>
-      <w:proofErr w:type="gramStart"/>
-      <w:r>
-        <w:t>Nachrichten</w:t>
-      </w:r>
-      <w:proofErr w:type="gramEnd"/>
-      <w:r>
-        <w:t xml:space="preserve"> die an einem Socket ankommen wird als Message der </w:t>
-      </w:r>
-      <w:proofErr w:type="spellStart"/>
-      <w:r>
-        <w:t>BlockingQueue</w:t>
-      </w:r>
-      <w:proofErr w:type="spellEnd"/>
-      <w:r>
-        <w:t xml:space="preserve"> hinzugefügt.</w:t>
+        <w:t>Die MessageParser Klasse enthält eine BlockingQueue alle Nachrichten die an einem Socket ankommen wird als Message der BlockingQueue hinzugefügt.</w:t>
       </w:r>
     </w:p>
     <w:p>
-      <w:proofErr w:type="spellStart"/>
       <w:r>
         <w:t>MessageListeners</w:t>
       </w:r>
-      <w:proofErr w:type="spellEnd"/>
     </w:p>
     <w:p>
       <w:r>
-        <w:t xml:space="preserve">Jeder </w:t>
-      </w:r>
-      <w:proofErr w:type="spellStart"/>
-      <w:r>
-        <w:t>MessageListener</w:t>
-      </w:r>
-      <w:proofErr w:type="spellEnd"/>
-      <w:r>
-        <w:t xml:space="preserve"> kann sich beim </w:t>
-      </w:r>
-      <w:proofErr w:type="spellStart"/>
-      <w:r>
-        <w:t>MessageParser</w:t>
-      </w:r>
-      <w:proofErr w:type="spellEnd"/>
-      <w:r>
-        <w:t xml:space="preserve"> auf einen bestimmten </w:t>
-      </w:r>
-      <w:proofErr w:type="spellStart"/>
-      <w:r>
-        <w:t>MessageType</w:t>
-      </w:r>
-      <w:proofErr w:type="spellEnd"/>
-      <w:r>
-        <w:t xml:space="preserve"> registrieren. Der </w:t>
-      </w:r>
-      <w:proofErr w:type="spellStart"/>
-      <w:r>
-        <w:t>MessageParser</w:t>
-      </w:r>
-      <w:proofErr w:type="spellEnd"/>
-      <w:r>
-        <w:t xml:space="preserve"> nimmt </w:t>
-      </w:r>
-      <w:r>
-        <w:t xml:space="preserve">die oberste Message von der Queue und gibt sie an alle registrierte </w:t>
-      </w:r>
-      <w:proofErr w:type="spellStart"/>
-      <w:r>
-        <w:t>Listener</w:t>
-      </w:r>
-      <w:proofErr w:type="spellEnd"/>
-      <w:r>
-        <w:t xml:space="preserve"> weiter.</w:t>
+        <w:t>Jeder MessageListener</w:t>
+      </w:r>
+      <w:r>
+        <w:t xml:space="preserve"> kann sich beim MessageParser</w:t>
+      </w:r>
+      <w:r>
+        <w:t xml:space="preserve"> auf einen bestimmten MessageType registrieren. Der MessageParser nimmt </w:t>
+      </w:r>
+      <w:r>
+        <w:t>die oberste Message von der Queue und gibt sie an alle registrierte Listener weiter.</w:t>
       </w:r>
     </w:p>
     <w:p/>
@@ -1322,7 +1132,6 @@
                 <w:lang w:val="en-GB"/>
               </w:rPr>
             </w:pPr>
-            <w:proofErr w:type="spellStart"/>
             <w:r>
               <w:t>Regi</w:t>
             </w:r>
@@ -1332,7 +1141,6 @@
               </w:rPr>
               <w:t>ster</w:t>
             </w:r>
-            <w:proofErr w:type="spellEnd"/>
           </w:p>
         </w:tc>
         <w:tc>
@@ -1345,68 +1153,38 @@
                 <w:lang w:val="en-GB"/>
               </w:rPr>
             </w:pPr>
-            <w:proofErr w:type="spellStart"/>
-            <w:proofErr w:type="gramStart"/>
             <w:r>
               <w:rPr>
                 <w:lang w:val="en-GB"/>
               </w:rPr>
               <w:t>register:CompanyName</w:t>
             </w:r>
-            <w:proofErr w:type="spellEnd"/>
-            <w:proofErr w:type="gramEnd"/>
-          </w:p>
-          <w:p>
-            <w:pPr>
-              <w:rPr>
-                <w:lang w:val="en-GB"/>
-              </w:rPr>
-            </w:pPr>
-            <w:proofErr w:type="gramStart"/>
-            <w:r>
-              <w:rPr>
-                <w:lang w:val="en-GB"/>
-              </w:rPr>
-              <w:t>:</w:t>
-            </w:r>
-            <w:proofErr w:type="spellStart"/>
-            <w:r>
-              <w:rPr>
-                <w:lang w:val="en-GB"/>
-              </w:rPr>
-              <w:t>SeaTradeServerPort</w:t>
-            </w:r>
-            <w:proofErr w:type="gramEnd"/>
-            <w:r>
-              <w:rPr>
-                <w:lang w:val="en-GB"/>
-              </w:rPr>
-              <w:t>:SeaTradeServerEndpoint</w:t>
-            </w:r>
-            <w:proofErr w:type="spellEnd"/>
-          </w:p>
-          <w:p>
-            <w:pPr>
-              <w:rPr>
-                <w:lang w:val="en-GB"/>
-              </w:rPr>
-            </w:pPr>
-            <w:proofErr w:type="gramStart"/>
-            <w:r>
-              <w:rPr>
-                <w:lang w:val="en-GB"/>
-              </w:rPr>
-              <w:t>:</w:t>
-            </w:r>
-            <w:proofErr w:type="spellStart"/>
-            <w:r>
-              <w:rPr>
-                <w:lang w:val="en-GB"/>
-              </w:rPr>
-              <w:t>CompanyServerPort</w:t>
-            </w:r>
-            <w:proofErr w:type="spellEnd"/>
-            <w:proofErr w:type="gramEnd"/>
+          </w:p>
+          <w:p>
+            <w:pPr>
+              <w:rPr>
+                <w:lang w:val="en-GB"/>
+              </w:rPr>
+            </w:pPr>
+            <w:r>
+              <w:rPr>
+                <w:lang w:val="en-GB"/>
+              </w:rPr>
+              <w:t>:SeaTradeServerPort:SeaTradeServerEndpoint</w:t>
+            </w:r>
+          </w:p>
+          <w:p>
+            <w:pPr>
+              <w:rPr>
+                <w:lang w:val="en-GB"/>
+              </w:rPr>
+            </w:pPr>
+            <w:r>
+              <w:rPr>
+                <w:lang w:val="en-GB"/>
+              </w:rPr>
+              <w:t>:CompanyServerPort</w:t>
+            </w:r>
           </w:p>
           <w:p>
             <w:pPr>
@@ -1430,8 +1208,6 @@
                 <w:lang w:val="en-GB"/>
               </w:rPr>
             </w:pPr>
-            <w:proofErr w:type="spellStart"/>
-            <w:proofErr w:type="gramStart"/>
             <w:r>
               <w:rPr>
                 <w:rFonts w:ascii="Consolas" w:hAnsi="Consolas" w:cs="Consolas"/>
@@ -1442,8 +1218,6 @@
               </w:rPr>
               <w:t>register:TestCompany</w:t>
             </w:r>
-            <w:proofErr w:type="spellEnd"/>
-            <w:proofErr w:type="gramEnd"/>
           </w:p>
           <w:p>
             <w:pPr>
@@ -1502,11 +1276,9 @@
             <w:tcW w:w="1368" w:type="dxa"/>
           </w:tcPr>
           <w:p>
-            <w:proofErr w:type="spellStart"/>
             <w:r>
               <w:t>GetHarbours</w:t>
             </w:r>
-            <w:proofErr w:type="spellEnd"/>
           </w:p>
         </w:tc>
         <w:tc>
@@ -1567,11 +1339,9 @@
             <w:tcW w:w="1368" w:type="dxa"/>
           </w:tcPr>
           <w:p>
-            <w:proofErr w:type="spellStart"/>
             <w:r>
               <w:t>GetCargos</w:t>
             </w:r>
-            <w:proofErr w:type="spellEnd"/>
           </w:p>
         </w:tc>
         <w:tc>
@@ -1637,11 +1407,9 @@
             <w:tcW w:w="1368" w:type="dxa"/>
           </w:tcPr>
           <w:p>
-            <w:proofErr w:type="spellStart"/>
             <w:r>
               <w:t>GetCompany</w:t>
             </w:r>
-            <w:proofErr w:type="spellEnd"/>
           </w:p>
         </w:tc>
         <w:tc>
@@ -1707,11 +1475,9 @@
             <w:tcW w:w="1368" w:type="dxa"/>
           </w:tcPr>
           <w:p>
-            <w:proofErr w:type="spellStart"/>
             <w:r>
               <w:t>instructShip</w:t>
             </w:r>
-            <w:proofErr w:type="spellEnd"/>
           </w:p>
         </w:tc>
         <w:tc>
@@ -1727,8 +1493,6 @@
                 <w:lang w:val="en-GB"/>
               </w:rPr>
             </w:pPr>
-            <w:proofErr w:type="spellStart"/>
-            <w:proofErr w:type="gramStart"/>
             <w:r>
               <w:rPr>
                 <w:rFonts w:ascii="Consolas" w:hAnsi="Consolas" w:cs="Consolas"/>
@@ -1738,7 +1502,6 @@
               </w:rPr>
               <w:t>instruct:harbour</w:t>
             </w:r>
-            <w:proofErr w:type="gramEnd"/>
             <w:r>
               <w:rPr>
                 <w:rFonts w:ascii="Consolas" w:hAnsi="Consolas" w:cs="Consolas"/>
@@ -1748,7 +1511,6 @@
               </w:rPr>
               <w:t>:ShipIndex</w:t>
             </w:r>
-            <w:proofErr w:type="spellEnd"/>
           </w:p>
         </w:tc>
         <w:tc>
@@ -1765,7 +1527,6 @@
                 <w:lang w:val="en-GB"/>
               </w:rPr>
             </w:pPr>
-            <w:proofErr w:type="gramStart"/>
             <w:r>
               <w:rPr>
                 <w:rFonts w:ascii="Consolas" w:hAnsi="Consolas" w:cs="Consolas"/>
@@ -1804,18 +1565,7 @@
                 <w:szCs w:val="20"/>
                 <w:lang w:val="en-GB"/>
               </w:rPr>
-              <w:t>alifax</w:t>
-            </w:r>
-            <w:proofErr w:type="gramEnd"/>
-            <w:r>
-              <w:rPr>
-                <w:rFonts w:ascii="Consolas" w:hAnsi="Consolas" w:cs="Consolas"/>
-                <w:color w:val="8EAADB" w:themeColor="accent1" w:themeTint="99"/>
-                <w:sz w:val="20"/>
-                <w:szCs w:val="20"/>
-                <w:lang w:val="en-GB"/>
-              </w:rPr>
-              <w:t>:0</w:t>
+              <w:t>alifax:0</w:t>
             </w:r>
           </w:p>
         </w:tc>
@@ -1832,11 +1582,9 @@
             <w:tcW w:w="1368" w:type="dxa"/>
           </w:tcPr>
           <w:p>
-            <w:proofErr w:type="spellStart"/>
             <w:r>
               <w:t>exit</w:t>
             </w:r>
-            <w:proofErr w:type="spellEnd"/>
           </w:p>
         </w:tc>
         <w:tc>
@@ -1977,11 +1725,9 @@
             <w:tcW w:w="1368" w:type="dxa"/>
           </w:tcPr>
           <w:p>
-            <w:proofErr w:type="spellStart"/>
             <w:r>
               <w:t>Recruit</w:t>
             </w:r>
-            <w:proofErr w:type="spellEnd"/>
           </w:p>
         </w:tc>
         <w:tc>
@@ -1998,8 +1744,6 @@
                 <w:lang w:val="en-GB"/>
               </w:rPr>
             </w:pPr>
-            <w:proofErr w:type="spellStart"/>
-            <w:proofErr w:type="gramStart"/>
             <w:r>
               <w:rPr>
                 <w:rFonts w:ascii="Consolas" w:hAnsi="Consolas" w:cs="Consolas"/>
@@ -2016,50 +1760,8 @@
                 <w:szCs w:val="20"/>
                 <w:lang w:val="en-GB"/>
               </w:rPr>
-              <w:t>ecruit:seaTradePort</w:t>
-            </w:r>
-            <w:proofErr w:type="spellEnd"/>
-            <w:proofErr w:type="gramEnd"/>
-            <w:r>
-              <w:rPr>
-                <w:rFonts w:ascii="Consolas" w:hAnsi="Consolas" w:cs="Consolas"/>
-                <w:sz w:val="20"/>
-                <w:szCs w:val="20"/>
-                <w:lang w:val="en-GB"/>
-              </w:rPr>
-              <w:t xml:space="preserve">: </w:t>
-            </w:r>
-            <w:proofErr w:type="spellStart"/>
-            <w:r>
-              <w:rPr>
-                <w:rFonts w:ascii="Consolas" w:hAnsi="Consolas" w:cs="Consolas"/>
-                <w:sz w:val="20"/>
-                <w:szCs w:val="20"/>
-                <w:lang w:val="en-GB"/>
-              </w:rPr>
-              <w:t>SeaTradeEndpoint:companyPort</w:t>
-            </w:r>
-            <w:proofErr w:type="spellEnd"/>
-            <w:r>
-              <w:rPr>
-                <w:rFonts w:ascii="Consolas" w:hAnsi="Consolas" w:cs="Consolas"/>
-                <w:sz w:val="20"/>
-                <w:szCs w:val="20"/>
-                <w:lang w:val="en-GB"/>
-              </w:rPr>
-              <w:t xml:space="preserve">: </w:t>
-            </w:r>
-            <w:proofErr w:type="spellStart"/>
-            <w:r>
-              <w:rPr>
-                <w:rFonts w:ascii="Consolas" w:hAnsi="Consolas" w:cs="Consolas"/>
-                <w:sz w:val="20"/>
-                <w:szCs w:val="20"/>
-                <w:lang w:val="en-GB"/>
-              </w:rPr>
-              <w:t>CompanyEndpoint:shipName</w:t>
-            </w:r>
-            <w:proofErr w:type="spellEnd"/>
+              <w:t>ecruit:seaTradePort: SeaTradeEndpoint:companyPort: CompanyEndpoint:shipName</w:t>
+            </w:r>
           </w:p>
         </w:tc>
         <w:tc>
@@ -2125,20 +1827,8 @@
                 <w:szCs w:val="20"/>
                 <w:lang w:val="en-GB"/>
               </w:rPr>
-              <w:t>:8080:</w:t>
-            </w:r>
-            <w:proofErr w:type="gramStart"/>
-            <w:r>
-              <w:rPr>
-                <w:rFonts w:ascii="Consolas" w:hAnsi="Consolas" w:cs="Consolas"/>
-                <w:color w:val="8CAFD2"/>
-                <w:sz w:val="20"/>
-                <w:szCs w:val="20"/>
-                <w:lang w:val="en-GB"/>
-              </w:rPr>
-              <w:t>localhost:TestShip</w:t>
-            </w:r>
-            <w:proofErr w:type="gramEnd"/>
+              <w:t>:8080:localhost:TestShip</w:t>
+            </w:r>
           </w:p>
         </w:tc>
         <w:tc>
@@ -2160,11 +1850,9 @@
             <w:tcW w:w="1368" w:type="dxa"/>
           </w:tcPr>
           <w:p>
-            <w:proofErr w:type="spellStart"/>
             <w:r>
               <w:t>loadCargo</w:t>
             </w:r>
-            <w:proofErr w:type="spellEnd"/>
           </w:p>
         </w:tc>
         <w:tc>
@@ -2180,25 +1868,14 @@
                 <w:lang w:val="en-GB"/>
               </w:rPr>
             </w:pPr>
-            <w:proofErr w:type="spellStart"/>
-            <w:r>
-              <w:rPr>
-                <w:rFonts w:ascii="Consolas" w:hAnsi="Consolas" w:cs="Consolas"/>
-                <w:sz w:val="20"/>
-                <w:szCs w:val="20"/>
-                <w:lang w:val="en-GB"/>
-              </w:rPr>
-              <w:t>loadcargo</w:t>
-            </w:r>
-            <w:proofErr w:type="spellEnd"/>
-            <w:r>
-              <w:rPr>
-                <w:rFonts w:ascii="Consolas" w:hAnsi="Consolas" w:cs="Consolas"/>
-                <w:sz w:val="20"/>
-                <w:szCs w:val="20"/>
-                <w:lang w:val="en-GB"/>
-              </w:rPr>
-              <w:t>:</w:t>
+            <w:r>
+              <w:rPr>
+                <w:rFonts w:ascii="Consolas" w:hAnsi="Consolas" w:cs="Consolas"/>
+                <w:sz w:val="20"/>
+                <w:szCs w:val="20"/>
+                <w:lang w:val="en-GB"/>
+              </w:rPr>
+              <w:t>loadcargo:</w:t>
             </w:r>
           </w:p>
         </w:tc>
@@ -2216,7 +1893,6 @@
                 <w:lang w:val="en-GB"/>
               </w:rPr>
             </w:pPr>
-            <w:proofErr w:type="spellStart"/>
             <w:r>
               <w:rPr>
                 <w:rFonts w:ascii="Consolas" w:hAnsi="Consolas" w:cs="Consolas"/>
@@ -2225,18 +1901,7 @@
                 <w:szCs w:val="20"/>
                 <w:lang w:val="en-GB"/>
               </w:rPr>
-              <w:t>loadcargo</w:t>
-            </w:r>
-            <w:proofErr w:type="spellEnd"/>
-            <w:r>
-              <w:rPr>
-                <w:rFonts w:ascii="Consolas" w:hAnsi="Consolas" w:cs="Consolas"/>
-                <w:color w:val="8CAFD2"/>
-                <w:sz w:val="20"/>
-                <w:szCs w:val="20"/>
-                <w:lang w:val="en-GB"/>
-              </w:rPr>
-              <w:t>:</w:t>
+              <w:t>loadcargo:</w:t>
             </w:r>
           </w:p>
         </w:tc>
@@ -2259,11 +1924,9 @@
             <w:tcW w:w="1368" w:type="dxa"/>
           </w:tcPr>
           <w:p>
-            <w:proofErr w:type="spellStart"/>
             <w:r>
               <w:t>unloadCargo</w:t>
             </w:r>
-            <w:proofErr w:type="spellEnd"/>
           </w:p>
         </w:tc>
         <w:tc>
@@ -2279,25 +1942,14 @@
                 <w:lang w:val="en-GB"/>
               </w:rPr>
             </w:pPr>
-            <w:proofErr w:type="spellStart"/>
-            <w:r>
-              <w:rPr>
-                <w:rFonts w:ascii="Consolas" w:hAnsi="Consolas" w:cs="Consolas"/>
-                <w:sz w:val="20"/>
-                <w:szCs w:val="20"/>
-                <w:lang w:val="en-GB"/>
-              </w:rPr>
-              <w:t>unloadcargo</w:t>
-            </w:r>
-            <w:proofErr w:type="spellEnd"/>
-            <w:r>
-              <w:rPr>
-                <w:rFonts w:ascii="Consolas" w:hAnsi="Consolas" w:cs="Consolas"/>
-                <w:sz w:val="20"/>
-                <w:szCs w:val="20"/>
-                <w:lang w:val="en-GB"/>
-              </w:rPr>
-              <w:t>:</w:t>
+            <w:r>
+              <w:rPr>
+                <w:rFonts w:ascii="Consolas" w:hAnsi="Consolas" w:cs="Consolas"/>
+                <w:sz w:val="20"/>
+                <w:szCs w:val="20"/>
+                <w:lang w:val="en-GB"/>
+              </w:rPr>
+              <w:t>unloadcargo:</w:t>
             </w:r>
           </w:p>
         </w:tc>
@@ -2315,7 +1967,6 @@
                 <w:lang w:val="en-GB"/>
               </w:rPr>
             </w:pPr>
-            <w:proofErr w:type="spellStart"/>
             <w:r>
               <w:rPr>
                 <w:rFonts w:ascii="Consolas" w:hAnsi="Consolas" w:cs="Consolas"/>
@@ -2324,18 +1975,7 @@
                 <w:szCs w:val="20"/>
                 <w:lang w:val="en-GB"/>
               </w:rPr>
-              <w:t>unloadcargo</w:t>
-            </w:r>
-            <w:proofErr w:type="spellEnd"/>
-            <w:r>
-              <w:rPr>
-                <w:rFonts w:ascii="Consolas" w:hAnsi="Consolas" w:cs="Consolas"/>
-                <w:color w:val="8CAFD2"/>
-                <w:sz w:val="20"/>
-                <w:szCs w:val="20"/>
-                <w:lang w:val="en-GB"/>
-              </w:rPr>
-              <w:t>:</w:t>
+              <w:t>unloadcargo:</w:t>
             </w:r>
           </w:p>
         </w:tc>
@@ -2358,11 +1998,9 @@
             <w:tcW w:w="1368" w:type="dxa"/>
           </w:tcPr>
           <w:p>
-            <w:proofErr w:type="spellStart"/>
             <w:r>
               <w:t>exit</w:t>
             </w:r>
-            <w:proofErr w:type="spellEnd"/>
           </w:p>
         </w:tc>
         <w:tc>
@@ -2500,27 +2138,7 @@
           <w:szCs w:val="20"/>
           <w:lang w:val="en-GB"/>
         </w:rPr>
-        <w:t>Cargo 10 (</w:t>
-      </w:r>
-      <w:proofErr w:type="spellStart"/>
-      <w:r>
-        <w:rPr>
-          <w:rFonts w:ascii="Consolas" w:hAnsi="Consolas" w:cs="Consolas"/>
-          <w:sz w:val="20"/>
-          <w:szCs w:val="20"/>
-          <w:lang w:val="en-GB"/>
-        </w:rPr>
-        <w:t>SeaTradeServer</w:t>
-      </w:r>
-      <w:proofErr w:type="spellEnd"/>
-      <w:r>
-        <w:rPr>
-          <w:rFonts w:ascii="Consolas" w:hAnsi="Consolas" w:cs="Consolas"/>
-          <w:sz w:val="20"/>
-          <w:szCs w:val="20"/>
-          <w:lang w:val="en-GB"/>
-        </w:rPr>
-        <w:t>)</w:t>
+        <w:t>Cargo 10 (SeaTradeServer)</w:t>
       </w:r>
     </w:p>
     <w:p>
@@ -2561,7 +2179,6 @@
           <w:lang w:val="en-GB"/>
         </w:rPr>
       </w:pPr>
-      <w:proofErr w:type="gramStart"/>
       <w:r>
         <w:rPr>
           <w:rFonts w:ascii="Consolas" w:hAnsi="Consolas" w:cs="Consolas"/>
@@ -2569,17 +2186,7 @@
           <w:szCs w:val="20"/>
           <w:lang w:val="en-GB"/>
         </w:rPr>
-        <w:t>register:TestCompany</w:t>
-      </w:r>
-      <w:proofErr w:type="gramEnd"/>
-      <w:r>
-        <w:rPr>
-          <w:rFonts w:ascii="Consolas" w:hAnsi="Consolas" w:cs="Consolas"/>
-          <w:sz w:val="20"/>
-          <w:szCs w:val="20"/>
-          <w:lang w:val="en-GB"/>
-        </w:rPr>
-        <w:t>:8150:localhost:</w:t>
+        <w:t>register:TestCompany:8150:localhost:</w:t>
       </w:r>
       <w:r>
         <w:rPr>
@@ -2693,19 +2300,8 @@
           <w:szCs w:val="20"/>
           <w:lang w:val="en-GB"/>
         </w:rPr>
-        <w:t>recruit:8151:localhost:8080:</w:t>
-      </w:r>
-      <w:proofErr w:type="gramStart"/>
-      <w:r>
-        <w:rPr>
-          <w:rFonts w:ascii="Consolas" w:hAnsi="Consolas" w:cs="Consolas"/>
-          <w:sz w:val="20"/>
-          <w:szCs w:val="20"/>
-          <w:lang w:val="en-GB"/>
-        </w:rPr>
-        <w:t>localhost:TestShip</w:t>
-      </w:r>
-      <w:proofErr w:type="gramEnd"/>
+        <w:t>recruit:8151:localhost:8080:localhost:TestShip</w:t>
+      </w:r>
       <w:r>
         <w:rPr>
           <w:rFonts w:ascii="Consolas" w:hAnsi="Consolas" w:cs="Consolas"/>
@@ -2730,7 +2326,6 @@
           <w:lang w:val="en-GB"/>
         </w:rPr>
       </w:pPr>
-      <w:proofErr w:type="gramStart"/>
       <w:r>
         <w:rPr>
           <w:rFonts w:ascii="Consolas" w:hAnsi="Consolas" w:cs="Consolas"/>
@@ -2749,7 +2344,6 @@
         </w:rPr>
         <w:t>harbour</w:t>
       </w:r>
-      <w:proofErr w:type="gramEnd"/>
       <w:r>
         <w:rPr>
           <w:rFonts w:ascii="Consolas" w:hAnsi="Consolas" w:cs="Consolas"/>
@@ -2774,7 +2368,6 @@
           <w:lang w:val="en-GB"/>
         </w:rPr>
       </w:pPr>
-      <w:proofErr w:type="spellStart"/>
       <w:r>
         <w:rPr>
           <w:rFonts w:ascii="Consolas" w:hAnsi="Consolas" w:cs="Consolas"/>
@@ -2782,17 +2375,7 @@
           <w:szCs w:val="20"/>
           <w:lang w:val="en-GB"/>
         </w:rPr>
-        <w:t>loadcargo</w:t>
-      </w:r>
-      <w:proofErr w:type="spellEnd"/>
-      <w:r>
-        <w:rPr>
-          <w:rFonts w:ascii="Consolas" w:hAnsi="Consolas" w:cs="Consolas"/>
-          <w:sz w:val="20"/>
-          <w:szCs w:val="20"/>
-          <w:lang w:val="en-GB"/>
-        </w:rPr>
-        <w:t>: (ship)</w:t>
+        <w:t>loadcargo: (ship)</w:t>
       </w:r>
     </w:p>
     <w:p>
@@ -2809,7 +2392,6 @@
           <w:lang w:val="en-GB"/>
         </w:rPr>
       </w:pPr>
-      <w:proofErr w:type="gramStart"/>
       <w:r>
         <w:rPr>
           <w:rFonts w:ascii="Consolas" w:hAnsi="Consolas" w:cs="Consolas"/>
@@ -2817,17 +2399,7 @@
           <w:szCs w:val="20"/>
           <w:lang w:val="en-GB"/>
         </w:rPr>
-        <w:t>instruct:harbour</w:t>
-      </w:r>
-      <w:proofErr w:type="gramEnd"/>
-      <w:r>
-        <w:rPr>
-          <w:rFonts w:ascii="Consolas" w:hAnsi="Consolas" w:cs="Consolas"/>
-          <w:sz w:val="20"/>
-          <w:szCs w:val="20"/>
-          <w:lang w:val="en-GB"/>
-        </w:rPr>
-        <w:t>:0 (company)</w:t>
+        <w:t>instruct:harbour:0 (company)</w:t>
       </w:r>
     </w:p>
     <w:p>
@@ -2844,7 +2416,6 @@
           <w:lang w:val="en-GB"/>
         </w:rPr>
       </w:pPr>
-      <w:proofErr w:type="spellStart"/>
       <w:r>
         <w:rPr>
           <w:rFonts w:ascii="Consolas" w:hAnsi="Consolas" w:cs="Consolas"/>
@@ -2852,17 +2423,7 @@
           <w:szCs w:val="20"/>
           <w:lang w:val="en-GB"/>
         </w:rPr>
-        <w:t>unloadcargo</w:t>
-      </w:r>
-      <w:proofErr w:type="spellEnd"/>
-      <w:r>
-        <w:rPr>
-          <w:rFonts w:ascii="Consolas" w:hAnsi="Consolas" w:cs="Consolas"/>
-          <w:sz w:val="20"/>
-          <w:szCs w:val="20"/>
-          <w:lang w:val="en-GB"/>
-        </w:rPr>
-        <w:t>: (ship)</w:t>
+        <w:t>unloadcargo: (ship)</w:t>
       </w:r>
     </w:p>
     <w:p>
@@ -2941,97 +2502,71 @@
       <w:pPr>
         <w:rPr>
           <w:rFonts w:ascii="Consolas" w:hAnsi="Consolas" w:cs="Consolas"/>
+          <w:color w:val="8CAFD2"/>
           <w:sz w:val="20"/>
           <w:szCs w:val="20"/>
           <w:lang w:val="en-GB"/>
         </w:rPr>
       </w:pPr>
-      <w:proofErr w:type="gramStart"/>
-      <w:r>
+      <w:r>
+        <w:rPr>
+          <w:rFonts w:ascii="Consolas" w:hAnsi="Consolas" w:cs="Consolas"/>
+          <w:color w:val="8CAFD2"/>
+          <w:sz w:val="20"/>
+          <w:szCs w:val="20"/>
+          <w:lang w:val="en-GB"/>
+        </w:rPr>
+        <w:t>register:TestCompany:8150:localhost:</w:t>
+      </w:r>
+      <w:r>
+        <w:rPr>
+          <w:rFonts w:ascii="Consolas" w:hAnsi="Consolas" w:cs="Consolas"/>
+          <w:color w:val="8CAFD2"/>
+          <w:sz w:val="20"/>
+          <w:szCs w:val="20"/>
+          <w:lang w:val="en-GB"/>
+        </w:rPr>
+        <w:t>8080</w:t>
+      </w:r>
+    </w:p>
+    <w:p>
+      <w:pPr>
         <w:rPr>
           <w:rFonts w:ascii="Consolas" w:hAnsi="Consolas" w:cs="Consolas"/>
           <w:sz w:val="20"/>
           <w:szCs w:val="20"/>
           <w:lang w:val="en-GB"/>
         </w:rPr>
-        <w:t>register:TestCompany</w:t>
-      </w:r>
-      <w:proofErr w:type="gramEnd"/>
+      </w:pPr>
       <w:r>
         <w:rPr>
           <w:rFonts w:ascii="Consolas" w:hAnsi="Consolas" w:cs="Consolas"/>
+          <w:color w:val="8CAFD2"/>
           <w:sz w:val="20"/>
           <w:szCs w:val="20"/>
           <w:lang w:val="en-GB"/>
         </w:rPr>
-        <w:t>:8150:localhost:8080</w:t>
-      </w:r>
-    </w:p>
-    <w:p>
-      <w:pPr>
+        <w:t>recruit:</w:t>
+      </w:r>
+      <w:r>
         <w:rPr>
           <w:rFonts w:ascii="Consolas" w:hAnsi="Consolas" w:cs="Consolas"/>
+          <w:color w:val="8CAFD2"/>
           <w:sz w:val="20"/>
           <w:szCs w:val="20"/>
           <w:lang w:val="en-GB"/>
         </w:rPr>
-      </w:pPr>
+        <w:t>8151</w:t>
+      </w:r>
       <w:r>
         <w:rPr>
           <w:rFonts w:ascii="Consolas" w:hAnsi="Consolas" w:cs="Consolas"/>
+          <w:color w:val="8CAFD2"/>
           <w:sz w:val="20"/>
           <w:szCs w:val="20"/>
           <w:lang w:val="en-GB"/>
         </w:rPr>
-        <w:t>recruit:</w:t>
-      </w:r>
-      <w:r>
-        <w:rPr>
-          <w:rFonts w:ascii="Consolas" w:hAnsi="Consolas" w:cs="Consolas"/>
-          <w:sz w:val="20"/>
-          <w:szCs w:val="20"/>
-          <w:lang w:val="en-GB"/>
-        </w:rPr>
-        <w:t>8151</w:t>
-      </w:r>
-      <w:r>
-        <w:rPr>
-          <w:rFonts w:ascii="Consolas" w:hAnsi="Consolas" w:cs="Consolas"/>
-          <w:sz w:val="20"/>
-          <w:szCs w:val="20"/>
-          <w:lang w:val="en-GB"/>
-        </w:rPr>
-        <w:t>:localhost:8080:</w:t>
-      </w:r>
-      <w:proofErr w:type="gramStart"/>
-      <w:r>
-        <w:rPr>
-          <w:rFonts w:ascii="Consolas" w:hAnsi="Consolas" w:cs="Consolas"/>
-          <w:sz w:val="20"/>
-          <w:szCs w:val="20"/>
-          <w:lang w:val="en-GB"/>
-        </w:rPr>
-        <w:t>localhost:TestShip</w:t>
-      </w:r>
-      <w:proofErr w:type="gramEnd"/>
-    </w:p>
-    <w:p>
-      <w:pPr>
-        <w:rPr>
-          <w:rFonts w:ascii="Consolas" w:hAnsi="Consolas" w:cs="Consolas"/>
-          <w:sz w:val="20"/>
-          <w:szCs w:val="20"/>
-          <w:lang w:val="en-GB"/>
-        </w:rPr>
-      </w:pPr>
-      <w:r>
-        <w:rPr>
-          <w:rFonts w:ascii="Consolas" w:hAnsi="Consolas" w:cs="Consolas"/>
-          <w:sz w:val="20"/>
-          <w:szCs w:val="20"/>
-          <w:lang w:val="en-GB"/>
-        </w:rPr>
-        <w:t>G:\Eclipse\SeaTrade\SeaTrade_Server\seatrade.conf</w:t>
+        <w:t>:localhost:8080:localhost:TestShip</w:t>
       </w:r>
     </w:p>
     <w:sectPr>
@@ -3111,7 +2646,7 @@
       <w:rPr>
         <w:noProof/>
       </w:rPr>
-      <w:t>18.03.2021</w:t>
+      <w:t>17.03.2021</w:t>
     </w:r>
     <w:r>
       <w:fldChar w:fldCharType="end"/>
@@ -3209,15 +2744,7 @@
           <w:pStyle w:val="Kopfzeile"/>
         </w:pPr>
         <w:r>
-          <w:t xml:space="preserve">Konzeption </w:t>
-        </w:r>
-        <w:proofErr w:type="spellStart"/>
-        <w:r>
-          <w:t>SeaTrade</w:t>
-        </w:r>
-        <w:proofErr w:type="spellEnd"/>
-        <w:r>
-          <w:t xml:space="preserve"> App</w:t>
+          <w:t>Konzeption SeaTrade App</w:t>
         </w:r>
       </w:p>
     </w:sdtContent>
@@ -3674,7 +3201,6 @@
     <w:lsdException w:name="HTML Sample" w:semiHidden="1" w:unhideWhenUsed="1"/>
     <w:lsdException w:name="HTML Typewriter" w:semiHidden="1" w:unhideWhenUsed="1"/>
     <w:lsdException w:name="HTML Variable" w:semiHidden="1" w:unhideWhenUsed="1"/>
-    <w:lsdException w:name="Normal Table" w:semiHidden="1" w:unhideWhenUsed="1"/>
     <w:lsdException w:name="annotation subject" w:semiHidden="1" w:unhideWhenUsed="1"/>
     <w:lsdException w:name="No List" w:semiHidden="1" w:unhideWhenUsed="1"/>
     <w:lsdException w:name="Outline List 1" w:semiHidden="1" w:unhideWhenUsed="1"/>
@@ -3717,11 +3243,8 @@
     <w:lsdException w:name="Table Contemporary" w:semiHidden="1" w:unhideWhenUsed="1"/>
     <w:lsdException w:name="Table Elegant" w:semiHidden="1" w:unhideWhenUsed="1"/>
     <w:lsdException w:name="Table Professional" w:semiHidden="1" w:unhideWhenUsed="1"/>
-    <w:lsdException w:name="Table Subtle 1" w:semiHidden="1" w:unhideWhenUsed="1"/>
     <w:lsdException w:name="Table Subtle 2" w:semiHidden="1" w:unhideWhenUsed="1"/>
     <w:lsdException w:name="Table Web 1" w:semiHidden="1" w:unhideWhenUsed="1"/>
-    <w:lsdException w:name="Table Web 2" w:semiHidden="1" w:unhideWhenUsed="1"/>
-    <w:lsdException w:name="Table Web 3" w:semiHidden="1" w:unhideWhenUsed="1"/>
     <w:lsdException w:name="Balloon Text" w:semiHidden="1" w:unhideWhenUsed="1"/>
     <w:lsdException w:name="Table Grid" w:uiPriority="39"/>
     <w:lsdException w:name="Table Theme" w:semiHidden="1" w:unhideWhenUsed="1"/>
@@ -4290,7 +3813,6 @@
     <w:rsid w:val="0024763D"/>
     <w:rsid w:val="002E4725"/>
     <w:rsid w:val="00441ACB"/>
-    <w:rsid w:val="00530ADC"/>
     <w:rsid w:val="007450B5"/>
     <w:rsid w:val="00831D9F"/>
     <w:rsid w:val="008E384F"/>
@@ -4447,7 +3969,6 @@
     <w:lsdException w:name="HTML Sample" w:semiHidden="1" w:unhideWhenUsed="1"/>
     <w:lsdException w:name="HTML Typewriter" w:semiHidden="1" w:unhideWhenUsed="1"/>
     <w:lsdException w:name="HTML Variable" w:semiHidden="1" w:unhideWhenUsed="1"/>
-    <w:lsdException w:name="Normal Table" w:semiHidden="1" w:unhideWhenUsed="1"/>
     <w:lsdException w:name="annotation subject" w:semiHidden="1" w:unhideWhenUsed="1"/>
     <w:lsdException w:name="No List" w:semiHidden="1" w:unhideWhenUsed="1"/>
     <w:lsdException w:name="Outline List 1" w:semiHidden="1" w:unhideWhenUsed="1"/>
@@ -4490,11 +4011,8 @@
     <w:lsdException w:name="Table Contemporary" w:semiHidden="1" w:unhideWhenUsed="1"/>
     <w:lsdException w:name="Table Elegant" w:semiHidden="1" w:unhideWhenUsed="1"/>
     <w:lsdException w:name="Table Professional" w:semiHidden="1" w:unhideWhenUsed="1"/>
-    <w:lsdException w:name="Table Subtle 1" w:semiHidden="1" w:unhideWhenUsed="1"/>
     <w:lsdException w:name="Table Subtle 2" w:semiHidden="1" w:unhideWhenUsed="1"/>
     <w:lsdException w:name="Table Web 1" w:semiHidden="1" w:unhideWhenUsed="1"/>
-    <w:lsdException w:name="Table Web 2" w:semiHidden="1" w:unhideWhenUsed="1"/>
-    <w:lsdException w:name="Table Web 3" w:semiHidden="1" w:unhideWhenUsed="1"/>
     <w:lsdException w:name="Balloon Text" w:semiHidden="1" w:unhideWhenUsed="1"/>
     <w:lsdException w:name="Table Grid" w:uiPriority="39"/>
     <w:lsdException w:name="Table Theme" w:semiHidden="1" w:unhideWhenUsed="1"/>

</xml_diff>